<commit_message>
Updated version Updated license Minor formatting Regenerated PDFs.
</commit_message>
<xml_diff>
--- a/docs/Turbine Client User Manual.docx
+++ b/docs/Turbine Client User Manual.docx
@@ -1,8 +1,10 @@
 
 <file path=word/document.xml><?xml version="1.0" encoding="utf-8"?>
-<w:document xmlns:wpc="http://schemas.microsoft.com/office/word/2010/wordprocessingCanvas" xmlns:mc="http://schemas.openxmlformats.org/markup-compatibility/2006" xmlns:o="urn:schemas-microsoft-com:office:office" xmlns:r="http://schemas.openxmlformats.org/officeDocument/2006/relationships" xmlns:m="http://schemas.openxmlformats.org/officeDocument/2006/math" xmlns:v="urn:schemas-microsoft-com:vml" xmlns:wp14="http://schemas.microsoft.com/office/word/2010/wordprocessingDrawing" xmlns:wp="http://schemas.openxmlformats.org/drawingml/2006/wordprocessingDrawing" xmlns:w10="urn:schemas-microsoft-com:office:word" xmlns:w="http://schemas.openxmlformats.org/wordprocessingml/2006/main" xmlns:w14="http://schemas.microsoft.com/office/word/2010/wordml" xmlns:wpg="http://schemas.microsoft.com/office/word/2010/wordprocessingGroup" xmlns:wpi="http://schemas.microsoft.com/office/word/2010/wordprocessingInk" xmlns:wne="http://schemas.microsoft.com/office/word/2006/wordml" xmlns:wps="http://schemas.microsoft.com/office/word/2010/wordprocessingShape" mc:Ignorable="w14 wp14">
+<w:document xmlns:wpc="http://schemas.microsoft.com/office/word/2010/wordprocessingCanvas" xmlns:cx="http://schemas.microsoft.com/office/drawing/2014/chartex" xmlns:cx1="http://schemas.microsoft.com/office/drawing/2015/9/8/chartex" xmlns:mc="http://schemas.openxmlformats.org/markup-compatibility/2006" xmlns:o="urn:schemas-microsoft-com:office:office" xmlns:r="http://schemas.openxmlformats.org/officeDocument/2006/relationships" xmlns:m="http://schemas.openxmlformats.org/officeDocument/2006/math" xmlns:v="urn:schemas-microsoft-com:vml" xmlns:wp14="http://schemas.microsoft.com/office/word/2010/wordprocessingDrawing" xmlns:wp="http://schemas.openxmlformats.org/drawingml/2006/wordprocessingDrawing" xmlns:w10="urn:schemas-microsoft-com:office:word" xmlns:w="http://schemas.openxmlformats.org/wordprocessingml/2006/main" xmlns:w14="http://schemas.microsoft.com/office/word/2010/wordml" xmlns:w15="http://schemas.microsoft.com/office/word/2012/wordml" xmlns:w16se="http://schemas.microsoft.com/office/word/2015/wordml/symex" xmlns:wpg="http://schemas.microsoft.com/office/word/2010/wordprocessingGroup" xmlns:wpi="http://schemas.microsoft.com/office/word/2010/wordprocessingInk" xmlns:wne="http://schemas.microsoft.com/office/word/2006/wordml" xmlns:wps="http://schemas.microsoft.com/office/word/2010/wordprocessingShape" mc:Ignorable="w14 w15 w16se wp14">
   <w:background w:color="FFFFFF"/>
   <w:body>
+    <w:bookmarkStart w:id="0" w:name="_GoBack"/>
+    <w:bookmarkEnd w:id="0"/>
     <w:p>
       <w:pPr>
         <w:tabs>
@@ -60,7 +62,7 @@
                           </pic:cNvPicPr>
                         </pic:nvPicPr>
                         <pic:blipFill>
-                          <a:blip r:embed="rId12" cstate="print">
+                          <a:blip r:embed="rId11" cstate="print">
                             <a:extLst>
                               <a:ext uri="{28A0092B-C50C-407E-A947-70E740481C1C}">
                                 <a14:useLocalDpi xmlns:a14="http://schemas.microsoft.com/office/drawing/2010/main" val="0"/>
@@ -100,7 +102,7 @@
                           </pic:cNvPicPr>
                         </pic:nvPicPr>
                         <pic:blipFill>
-                          <a:blip r:embed="rId13" cstate="print">
+                          <a:blip r:embed="rId12" cstate="print">
                             <a:extLst>
                               <a:ext uri="{28A0092B-C50C-407E-A947-70E740481C1C}">
                                 <a14:useLocalDpi xmlns:a14="http://schemas.microsoft.com/office/drawing/2010/main" val="0"/>
@@ -140,7 +142,7 @@
                           </pic:cNvPicPr>
                         </pic:nvPicPr>
                         <pic:blipFill>
-                          <a:blip r:embed="rId14" cstate="print">
+                          <a:blip r:embed="rId13" cstate="print">
                             <a:extLst>
                               <a:ext uri="{28A0092B-C50C-407E-A947-70E740481C1C}">
                                 <a14:useLocalDpi xmlns:a14="http://schemas.microsoft.com/office/drawing/2010/main" val="0"/>
@@ -180,7 +182,7 @@
                           </pic:cNvPicPr>
                         </pic:nvPicPr>
                         <pic:blipFill>
-                          <a:blip r:embed="rId15" cstate="print">
+                          <a:blip r:embed="rId14" cstate="print">
                             <a:extLst>
                               <a:ext uri="{28A0092B-C50C-407E-A947-70E740481C1C}">
                                 <a14:useLocalDpi xmlns:a14="http://schemas.microsoft.com/office/drawing/2010/main" val="0"/>
@@ -220,7 +222,7 @@
                           </pic:cNvPicPr>
                         </pic:nvPicPr>
                         <pic:blipFill>
-                          <a:blip r:embed="rId16" cstate="print">
+                          <a:blip r:embed="rId15" cstate="print">
                             <a:extLst>
                               <a:ext uri="{28A0092B-C50C-407E-A947-70E740481C1C}">
                                 <a14:useLocalDpi xmlns:a14="http://schemas.microsoft.com/office/drawing/2010/main" val="0"/>
@@ -264,9 +266,9 @@
               </wp:anchor>
             </w:drawing>
           </mc:Choice>
-          <mc:Fallback xmlns:mo="http://schemas.microsoft.com/office/mac/office/2008/main" xmlns:mv="urn:schemas-microsoft-com:mac:vml">
+          <mc:Fallback>
             <w:pict>
-              <v:group id="Group 11" o:spid="_x0000_s1026" style="position:absolute;margin-left:17.3pt;margin-top:560.3pt;width:433.5pt;height:56.35pt;z-index:251660288" coordorigin="1786,12457" coordsize="8670,1127" o:gfxdata="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">
+              <v:group w14:anchorId="2C8BD719" id="Group 11" o:spid="_x0000_s1026" style="position:absolute;margin-left:17.3pt;margin-top:560.3pt;width:433.5pt;height:56.35pt;z-index:251660288" coordorigin="1786,12457" coordsize="8670,1127" o:gfxdata="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">
                 <v:shapetype id="_x0000_t75" coordsize="21600,21600" o:spt="75" o:preferrelative="t" path="m@4@5l@4@11@9@11@9@5xe" filled="f" stroked="f">
                   <v:stroke joinstyle="miter"/>
                   <v:formulas>
@@ -286,20 +288,20 @@
                   <v:path o:extrusionok="f" gradientshapeok="t" o:connecttype="rect"/>
                   <o:lock v:ext="edit" aspectratio="t"/>
                 </v:shapetype>
-                <v:shape id="Picture 4" o:spid="_x0000_s1027" type="#_x0000_t75" style="position:absolute;left:8602;top:12891;width:1854;height:551;visibility:visible;mso-wrap-style:square" o:gfxdata="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">
-                  <v:imagedata r:id="rId17" o:title="" cropright="39949f"/>
+                <v:shape id="Picture 4" o:spid="_x0000_s1027" type="#_x0000_t75" style="position:absolute;left:8602;top:12891;width:1854;height:551;visibility:visible;mso-wrap-style:square" o:gfxdata="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">
+                  <v:imagedata r:id="rId16" o:title="" cropright="39949f"/>
                 </v:shape>
-                <v:shape id="Picture 10" o:spid="_x0000_s1028" type="#_x0000_t75" style="position:absolute;left:6817;top:12573;width:1492;height:927;visibility:visible;mso-wrap-style:square" o:gfxdata="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">
-                  <v:imagedata r:id="rId18" o:title=""/>
+                <v:shape id="Picture 10" o:spid="_x0000_s1028" type="#_x0000_t75" style="position:absolute;left:6817;top:12573;width:1492;height:927;visibility:visible;mso-wrap-style:square" o:gfxdata="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">
+                  <v:imagedata r:id="rId17" o:title=""/>
                 </v:shape>
-                <v:shape id="Picture 11" o:spid="_x0000_s1029" type="#_x0000_t75" style="position:absolute;left:5321;top:12457;width:1158;height:1043;visibility:visible;mso-wrap-style:square" o:gfxdata="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">
-                  <v:imagedata r:id="rId19" o:title="" croptop="11882f" cropbottom="7921f" cropleft="8357f" cropright="8357f"/>
+                <v:shape id="Picture 11" o:spid="_x0000_s1029" type="#_x0000_t75" style="position:absolute;left:5321;top:12457;width:1158;height:1043;visibility:visible;mso-wrap-style:square" o:gfxdata="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">
+                  <v:imagedata r:id="rId18" o:title="" croptop="11882f" cropbottom="7921f" cropleft="8357f" cropright="8357f"/>
                 </v:shape>
-                <v:shape id="Picture 1" o:spid="_x0000_s1030" type="#_x0000_t75" style="position:absolute;left:3220;top:12703;width:1738;height:797;visibility:visible;mso-wrap-style:square" o:gfxdata="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">
-                  <v:imagedata r:id="rId20" o:title=""/>
+                <v:shape id="Picture 1" o:spid="_x0000_s1030" type="#_x0000_t75" style="position:absolute;left:3220;top:12703;width:1738;height:797;visibility:visible;mso-wrap-style:square" o:gfxdata="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">
+                  <v:imagedata r:id="rId19" o:title=""/>
                 </v:shape>
-                <v:shape id="Picture 8" o:spid="_x0000_s1031" type="#_x0000_t75" alt="NETL-Logo-Color" style="position:absolute;left:1786;top:12646;width:1220;height:938;visibility:visible;mso-wrap-style:square" o:gfxdata="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">
-                  <v:imagedata r:id="rId21" o:title="NETL-Logo-Color"/>
+                <v:shape id="Picture 8" o:spid="_x0000_s1031" type="#_x0000_t75" alt="NETL-Logo-Color" style="position:absolute;left:1786;top:12646;width:1220;height:938;visibility:visible;mso-wrap-style:square" o:gfxdata="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">
+                  <v:imagedata r:id="rId20" o:title="NETL-Logo-Color"/>
                 </v:shape>
               </v:group>
             </w:pict>
@@ -446,7 +448,7 @@
           </mc:Choice>
           <mc:Fallback>
             <w:pict>
-              <v:shapetype id="_x0000_t202" coordsize="21600,21600" o:spt="202" path="m,l,21600r21600,l21600,xe">
+              <v:shapetype w14:anchorId="1323B02F" id="_x0000_t202" coordsize="21600,21600" o:spt="202" path="m,l,21600r21600,l21600,xe">
                 <v:stroke joinstyle="miter"/>
                 <v:path gradientshapeok="t" o:connecttype="rect"/>
               </v:shapetype>
@@ -548,7 +550,7 @@
                     </pic:cNvPicPr>
                   </pic:nvPicPr>
                   <pic:blipFill>
-                    <a:blip r:embed="rId22" cstate="print"/>
+                    <a:blip r:embed="rId21" cstate="print"/>
                     <a:srcRect/>
                     <a:stretch>
                       <a:fillRect/>
@@ -630,7 +632,7 @@
                     <pic:cNvPicPr/>
                   </pic:nvPicPr>
                   <pic:blipFill>
-                    <a:blip r:embed="rId23" cstate="print"/>
+                    <a:blip r:embed="rId22" cstate="print"/>
                     <a:stretch>
                       <a:fillRect/>
                     </a:stretch>
@@ -748,17 +750,15 @@
           <w:sz w:val="28"/>
           <w:szCs w:val="28"/>
         </w:rPr>
-        <w:t>Version 2014.10.0</w:t>
-      </w:r>
-    </w:p>
-    <w:p>
-      <w:pPr>
-        <w:jc w:val="center"/>
+        <w:t>Version 2</w:t>
+      </w:r>
+      <w:r>
         <w:rPr>
           <w:sz w:val="28"/>
           <w:szCs w:val="28"/>
         </w:rPr>
-      </w:pPr>
+        <w:t>.0.0</w:t>
+      </w:r>
     </w:p>
     <w:p>
       <w:pPr>
@@ -768,22 +768,22 @@
           <w:szCs w:val="28"/>
         </w:rPr>
       </w:pPr>
-      <w:r>
+    </w:p>
+    <w:p>
+      <w:pPr>
+        <w:jc w:val="center"/>
         <w:rPr>
           <w:sz w:val="28"/>
           <w:szCs w:val="28"/>
         </w:rPr>
-        <w:t>October 31, 2014</w:t>
-      </w:r>
-    </w:p>
-    <w:p>
-      <w:pPr>
-        <w:jc w:val="center"/>
+      </w:pPr>
+      <w:r>
         <w:rPr>
           <w:sz w:val="28"/>
           <w:szCs w:val="28"/>
         </w:rPr>
-      </w:pPr>
+        <w:t>Feb 1, 2018</w:t>
+      </w:r>
     </w:p>
     <w:p>
       <w:pPr>
@@ -877,17 +877,26 @@
     </w:p>
     <w:p>
       <w:pPr>
+        <w:jc w:val="center"/>
         <w:rPr>
           <w:sz w:val="28"/>
           <w:szCs w:val="28"/>
         </w:rPr>
+      </w:pPr>
+    </w:p>
+    <w:p>
+      <w:pPr>
+        <w:rPr>
+          <w:sz w:val="28"/>
+          <w:szCs w:val="28"/>
+        </w:rPr>
         <w:sectPr>
-          <w:headerReference w:type="even" r:id="rId24"/>
-          <w:headerReference w:type="default" r:id="rId25"/>
-          <w:footerReference w:type="even" r:id="rId26"/>
-          <w:footerReference w:type="default" r:id="rId27"/>
-          <w:headerReference w:type="first" r:id="rId28"/>
-          <w:footerReference w:type="first" r:id="rId29"/>
+          <w:headerReference w:type="even" r:id="rId23"/>
+          <w:headerReference w:type="default" r:id="rId24"/>
+          <w:footerReference w:type="even" r:id="rId25"/>
+          <w:footerReference w:type="default" r:id="rId26"/>
+          <w:headerReference w:type="first" r:id="rId27"/>
+          <w:footerReference w:type="first" r:id="rId28"/>
           <w:pgSz w:w="12240" w:h="15840"/>
           <w:pgMar w:top="1440" w:right="1440" w:bottom="1440" w:left="1440" w:header="720" w:footer="720" w:gutter="0"/>
           <w:pgNumType w:start="1"/>
@@ -898,18 +907,207 @@
       </w:pPr>
     </w:p>
     <w:p>
-      <w:r>
+      <w:pPr>
+        <w:spacing w:after="120" w:line="276" w:lineRule="auto"/>
+        <w:contextualSpacing w:val="0"/>
+        <w:rPr>
+          <w:rFonts w:ascii="Arial" w:eastAsia="Arial" w:hAnsi="Arial" w:cs="Arial"/>
+        </w:rPr>
+      </w:pPr>
+      <w:r>
+        <w:rPr>
+          <w:rFonts w:ascii="Arial" w:eastAsia="Arial" w:hAnsi="Arial" w:cs="Arial"/>
+        </w:rPr>
         <w:lastRenderedPageBreak/>
-        <w:t>This Material was produced under the DOE Carbon Capture Simulation Initiative (CCSI), and copyright is held by the software owners: ORISE, LANS, LLNS, LBL, PNNL, CMU, WVU, et</w:t>
-      </w:r>
-      <w:r>
-        <w:t> </w:t>
-      </w:r>
-      <w:r>
-        <w:t>al. The software owners and/or the U.S. Government retain ownership of all rights in the CCSI software and the copyright and patents subsisting therein. Any distribution or dissemination is governed under the terms and conditions of the CCSI Test and Evaluation License, CCSI Master Non-Disclosure Agreement, and the CCSI Intellectual Property Management Plan. No rights are granted except as expressly recited in one of the aforementioned agreements.</w:t>
-      </w:r>
-      <w:r>
-        <w:t xml:space="preserve"> </w:t>
+        <w:t>Copyright (c) 2012 - 2018</w:t>
+      </w:r>
+    </w:p>
+    <w:p>
+      <w:pPr>
+        <w:spacing w:after="120" w:line="276" w:lineRule="auto"/>
+        <w:contextualSpacing w:val="0"/>
+        <w:rPr>
+          <w:rFonts w:ascii="Arial" w:eastAsia="Arial" w:hAnsi="Arial" w:cs="Arial"/>
+          <w:b/>
+        </w:rPr>
+      </w:pPr>
+      <w:r>
+        <w:rPr>
+          <w:rFonts w:ascii="Arial" w:eastAsia="Arial" w:hAnsi="Arial" w:cs="Arial"/>
+          <w:b/>
+        </w:rPr>
+        <w:t>Copyright Notice</w:t>
+      </w:r>
+    </w:p>
+    <w:p>
+      <w:pPr>
+        <w:spacing w:after="120" w:line="276" w:lineRule="auto"/>
+        <w:contextualSpacing w:val="0"/>
+        <w:rPr>
+          <w:rFonts w:ascii="Arial" w:eastAsia="Arial" w:hAnsi="Arial" w:cs="Arial"/>
+        </w:rPr>
+      </w:pPr>
+      <w:r>
+        <w:rPr>
+          <w:rFonts w:ascii="Arial" w:eastAsia="Arial" w:hAnsi="Arial" w:cs="Arial"/>
+        </w:rPr>
+        <w:t>Turbine Client was produced under the DOE Carbon Capture Simulation Initiative (CCSI), and is copyright (c) 2012 - 2018 by the software owners: Oak Ridge Institute for Science and Education (ORISE), Los Alamos National Security, LLC., Lawrence Livermore National Security, LLC., The Regents of the University of California, through Lawrence Berkeley National Laboratory, Battelle Memorial Institute, Pacific Northwest Division through Pacific Northwest National Laboratory, Carnegie Mellon University, West Virginia University, Boston University, the Trustees of Princeton University, The University of Texas at Austin, URS Energy &amp; Construction, Inc., et al.. All rights reserved.</w:t>
+      </w:r>
+    </w:p>
+    <w:p>
+      <w:pPr>
+        <w:spacing w:after="120" w:line="276" w:lineRule="auto"/>
+        <w:contextualSpacing w:val="0"/>
+        <w:rPr>
+          <w:rFonts w:ascii="Arial" w:eastAsia="Arial" w:hAnsi="Arial" w:cs="Arial"/>
+        </w:rPr>
+      </w:pPr>
+      <w:r>
+        <w:rPr>
+          <w:rFonts w:ascii="Arial" w:eastAsia="Arial" w:hAnsi="Arial" w:cs="Arial"/>
+        </w:rPr>
+        <w:t>NOTICE. This Software was developed under funding from the U.S. Department of Energy and the U.S. Government consequently retains certain rights. As such, the U.S. Government has been granted for itself and others acting on its behalf a paid-up, nonexclusive, irrevocable, worldwide license in the Software to reproduce, distribute copies to the public, prepare derivative works, and perform publicly and display publicly, and to permit other to do so.</w:t>
+      </w:r>
+    </w:p>
+    <w:p>
+      <w:pPr>
+        <w:spacing w:after="120" w:line="276" w:lineRule="auto"/>
+        <w:contextualSpacing w:val="0"/>
+        <w:rPr>
+          <w:rFonts w:ascii="Arial" w:eastAsia="Arial" w:hAnsi="Arial" w:cs="Arial"/>
+          <w:b/>
+        </w:rPr>
+      </w:pPr>
+      <w:r>
+        <w:rPr>
+          <w:rFonts w:ascii="Arial" w:eastAsia="Arial" w:hAnsi="Arial" w:cs="Arial"/>
+          <w:b/>
+        </w:rPr>
+        <w:t>License Agreement</w:t>
+      </w:r>
+    </w:p>
+    <w:p>
+      <w:pPr>
+        <w:spacing w:after="120" w:line="276" w:lineRule="auto"/>
+        <w:contextualSpacing w:val="0"/>
+        <w:rPr>
+          <w:rFonts w:ascii="Arial" w:eastAsia="Arial" w:hAnsi="Arial" w:cs="Arial"/>
+        </w:rPr>
+      </w:pPr>
+      <w:r>
+        <w:rPr>
+          <w:rFonts w:ascii="Arial" w:eastAsia="Arial" w:hAnsi="Arial" w:cs="Arial"/>
+        </w:rPr>
+        <w:t>Turbine Client Copyright (c) 2012 - 2018, by the software owners: Oak Ridge Institute for Science and Education (ORISE), Los Alamos National Security, LLC., Lawrence Livermore National Security, LLC., The Regents of the University of California, through Lawrence Berkeley National Laboratory, Battelle Memorial Institute, Pacific Northwest Division through Pacific Northwest National Laboratory, Carnegie Mellon University, West Virginia University, Boston University, the Trustees of Princeton University, The University of Texas at Austin, URS Energy &amp; Construction, Inc., et al. All rights reserved.</w:t>
+      </w:r>
+    </w:p>
+    <w:p>
+      <w:pPr>
+        <w:spacing w:after="120" w:line="276" w:lineRule="auto"/>
+        <w:contextualSpacing w:val="0"/>
+        <w:rPr>
+          <w:rFonts w:ascii="Arial" w:eastAsia="Arial" w:hAnsi="Arial" w:cs="Arial"/>
+        </w:rPr>
+      </w:pPr>
+      <w:r>
+        <w:rPr>
+          <w:rFonts w:ascii="Arial" w:eastAsia="Arial" w:hAnsi="Arial" w:cs="Arial"/>
+        </w:rPr>
+        <w:t>Redistribution and use in source and binary forms, with or without modification, are permitted provided that the following conditions are met:</w:t>
+      </w:r>
+    </w:p>
+    <w:p>
+      <w:pPr>
+        <w:pStyle w:val="ListParagraph"/>
+        <w:numPr>
+          <w:ilvl w:val="0"/>
+          <w:numId w:val="37"/>
+        </w:numPr>
+        <w:spacing w:after="120" w:line="276" w:lineRule="auto"/>
+        <w:contextualSpacing w:val="0"/>
+        <w:rPr>
+          <w:rFonts w:ascii="Arial" w:eastAsia="Arial" w:hAnsi="Arial" w:cs="Arial"/>
+        </w:rPr>
+      </w:pPr>
+      <w:r>
+        <w:rPr>
+          <w:rFonts w:ascii="Arial" w:eastAsia="Arial" w:hAnsi="Arial" w:cs="Arial"/>
+        </w:rPr>
+        <w:t>Redistributions of source code must retain the above copyright notice, this list of conditions and the following disclaimer.</w:t>
+      </w:r>
+    </w:p>
+    <w:p>
+      <w:pPr>
+        <w:pStyle w:val="ListParagraph"/>
+        <w:numPr>
+          <w:ilvl w:val="0"/>
+          <w:numId w:val="37"/>
+        </w:numPr>
+        <w:spacing w:after="120" w:line="276" w:lineRule="auto"/>
+        <w:contextualSpacing w:val="0"/>
+        <w:rPr>
+          <w:rFonts w:ascii="Arial" w:eastAsia="Arial" w:hAnsi="Arial" w:cs="Arial"/>
+        </w:rPr>
+      </w:pPr>
+      <w:r>
+        <w:rPr>
+          <w:rFonts w:ascii="Arial" w:eastAsia="Arial" w:hAnsi="Arial" w:cs="Arial"/>
+        </w:rPr>
+        <w:t>Redistributions in binary form must reproduce the above copyright notice, this list of conditions and the following disclaimer in the documentation and/or other materials provided with the distribution.</w:t>
+      </w:r>
+    </w:p>
+    <w:p>
+      <w:pPr>
+        <w:pStyle w:val="ListParagraph"/>
+        <w:numPr>
+          <w:ilvl w:val="0"/>
+          <w:numId w:val="37"/>
+        </w:numPr>
+        <w:spacing w:after="120" w:line="276" w:lineRule="auto"/>
+        <w:contextualSpacing w:val="0"/>
+        <w:rPr>
+          <w:rFonts w:ascii="Arial" w:eastAsia="Arial" w:hAnsi="Arial" w:cs="Arial"/>
+        </w:rPr>
+      </w:pPr>
+      <w:r>
+        <w:rPr>
+          <w:rFonts w:ascii="Arial" w:eastAsia="Arial" w:hAnsi="Arial" w:cs="Arial"/>
+        </w:rPr>
+        <w:t xml:space="preserve">Neither the name of the Carbon Capture Simulation Initiative, U.S. Dept. of Energy, the National Energy Technology Laboratory, Oak Ridge Institute for Science and Education (ORISE), Los Alamos National Security, LLC., Lawrence Livermore National Security, LLC., the University of California, Lawrence </w:t>
+      </w:r>
+      <w:r>
+        <w:rPr>
+          <w:rFonts w:ascii="Arial" w:eastAsia="Arial" w:hAnsi="Arial" w:cs="Arial"/>
+        </w:rPr>
+        <w:lastRenderedPageBreak/>
+        <w:t>Berkeley National Laboratory, Battelle Memorial Institute, Pacific Northwest National Laboratory, Carnegie Mellon University, West Virginia University, Boston University, the Trustees of Princeton University, the University of Texas at Austin, URS Energy &amp; Construction, Inc., nor the names of its contributors may be used to endorse or promote products derived from this software without specific prior written permission.</w:t>
+      </w:r>
+    </w:p>
+    <w:p>
+      <w:pPr>
+        <w:spacing w:after="120" w:line="276" w:lineRule="auto"/>
+        <w:contextualSpacing w:val="0"/>
+        <w:rPr>
+          <w:rFonts w:ascii="Arial" w:eastAsia="Arial" w:hAnsi="Arial" w:cs="Arial"/>
+        </w:rPr>
+      </w:pPr>
+      <w:r>
+        <w:rPr>
+          <w:rFonts w:ascii="Arial" w:eastAsia="Arial" w:hAnsi="Arial" w:cs="Arial"/>
+        </w:rPr>
+        <w:t>THIS SOFTWARE IS PROVIDED BY THE COPYRIGHT HOLDERS AND CONTRIBUTORS "AS IS" AND ANY EXPRESS OR IMPLIED WARRANTIES, INCLUDING, BUT NOT LIMITED TO, THE IMPLIED WARRANTIES OF MERCHANTABILITY AND FITNESS FOR A PARTICULAR PURPOSE ARE DISCLAIMED. IN NO EVENT SHALL THE COPYRIGHT OWNER OR CONTRIBUTORS BE LIABLE FOR ANY DIRECT, INDIRECT, INCIDENTAL, SPECIAL, EXEMPLARY, OR CONSEQUENTIAL DAMAGES (INCLUDING, BUT NOT LIMITED TO, PROCUREMENT OF SUBSTITUTE GOODS OR SERVICES; LOSS OF USE, DATA, OR PROFITS; OR BUSINESS INTERRUPTION) HOWEVER CAUSED AND ON ANY THEORY OF LIABILITY, WHETHER IN CONTRACT, STRICT LIABILITY, OR TORT (INCLUDING NEGLIGENCE OR OTHERWISE) ARISING IN ANY WAY OUT OF THE USE OF THIS SOFTWARE, EVEN IF ADVISED OF THE POSSIBILITY OF SUCH DAMAGE.</w:t>
+      </w:r>
+    </w:p>
+    <w:p>
+      <w:pPr>
+        <w:spacing w:after="120" w:line="276" w:lineRule="auto"/>
+        <w:contextualSpacing w:val="0"/>
+      </w:pPr>
+      <w:r>
+        <w:rPr>
+          <w:rFonts w:ascii="Arial" w:eastAsia="Arial" w:hAnsi="Arial" w:cs="Arial"/>
+        </w:rPr>
+        <w:t>You are under no obligation whatsoever to provide any bug fixes, patches, or upgrades to the features, functionality or performance of the source code ("Enhancements") to anyone; however, if you choose to make your Enhancements available either publicly, or directly to Lawrence Berkeley National Laboratory, without imposing a separate written license agreement for such Enhancements, then you hereby grant the following license: a non-exclusive, royalty-free perpetual license to install, use, modify, prepare derivative works, incorporate into other computer software, distribute, and sublicense such enhancements or derivative works thereof, in binary and source code form. This material was produced under the DOE Carbon Capture Simulation Initiative</w:t>
       </w:r>
     </w:p>
     <w:p>
@@ -919,8 +1117,8 @@
           <w:bCs/>
         </w:rPr>
         <w:sectPr>
-          <w:headerReference w:type="first" r:id="rId30"/>
-          <w:footerReference w:type="first" r:id="rId31"/>
+          <w:headerReference w:type="first" r:id="rId29"/>
+          <w:footerReference w:type="first" r:id="rId30"/>
           <w:type w:val="oddPage"/>
           <w:pgSz w:w="12240" w:h="15840" w:code="1"/>
           <w:pgMar w:top="1440" w:right="1440" w:bottom="1440" w:left="1440" w:header="720" w:footer="720" w:gutter="0"/>
@@ -1064,7 +1262,7 @@
               <w:jc w:val="center"/>
             </w:pPr>
             <w:r>
-              <w:t>Version 2014.10.0</w:t>
+              <w:t>Version 2.0.0</w:t>
             </w:r>
           </w:p>
         </w:tc>
@@ -1080,7 +1278,7 @@
               <w:jc w:val="center"/>
             </w:pPr>
             <w:r>
-              <w:t>10/31/2014</w:t>
+              <w:t>2/1/2018</w:t>
             </w:r>
           </w:p>
         </w:tc>
@@ -1090,6 +1288,47 @@
             <w:tcBorders>
               <w:top w:val="single" w:sz="4" w:space="0" w:color="000000" w:themeColor="text1"/>
             </w:tcBorders>
+          </w:tcPr>
+          <w:p>
+            <w:pPr>
+              <w:jc w:val="both"/>
+            </w:pPr>
+            <w:r>
+              <w:t>Initial Open Source Release</w:t>
+            </w:r>
+          </w:p>
+        </w:tc>
+      </w:tr>
+      <w:tr>
+        <w:tc>
+          <w:tcPr>
+            <w:tcW w:w="2340" w:type="dxa"/>
+          </w:tcPr>
+          <w:p>
+            <w:pPr>
+              <w:jc w:val="center"/>
+            </w:pPr>
+            <w:r>
+              <w:t>Version 2014.10.0</w:t>
+            </w:r>
+          </w:p>
+        </w:tc>
+        <w:tc>
+          <w:tcPr>
+            <w:tcW w:w="2250" w:type="dxa"/>
+          </w:tcPr>
+          <w:p>
+            <w:pPr>
+              <w:jc w:val="center"/>
+            </w:pPr>
+            <w:r>
+              <w:t>10/31/2014</w:t>
+            </w:r>
+          </w:p>
+        </w:tc>
+        <w:tc>
+          <w:tcPr>
+            <w:tcW w:w="4500" w:type="dxa"/>
           </w:tcPr>
           <w:p>
             <w:pPr>
@@ -1133,38 +1372,6 @@
           </w:p>
         </w:tc>
       </w:tr>
-      <w:tr>
-        <w:tc>
-          <w:tcPr>
-            <w:tcW w:w="2340" w:type="dxa"/>
-          </w:tcPr>
-          <w:p>
-            <w:pPr>
-              <w:jc w:val="center"/>
-            </w:pPr>
-          </w:p>
-        </w:tc>
-        <w:tc>
-          <w:tcPr>
-            <w:tcW w:w="2250" w:type="dxa"/>
-          </w:tcPr>
-          <w:p>
-            <w:pPr>
-              <w:jc w:val="center"/>
-            </w:pPr>
-          </w:p>
-        </w:tc>
-        <w:tc>
-          <w:tcPr>
-            <w:tcW w:w="4500" w:type="dxa"/>
-          </w:tcPr>
-          <w:p>
-            <w:pPr>
-              <w:jc w:val="both"/>
-            </w:pPr>
-          </w:p>
-        </w:tc>
-      </w:tr>
     </w:tbl>
     <w:p/>
     <w:p>
@@ -2239,8 +2446,6 @@
           </w:rPr>
           <w:t>Discover Applications</w:t>
         </w:r>
-        <w:bookmarkStart w:id="0" w:name="_GoBack"/>
-        <w:bookmarkEnd w:id="0"/>
         <w:r>
           <w:rPr>
             <w:noProof/>
@@ -3935,24 +4140,12 @@
       <w:r>
         <w:br/>
       </w:r>
-      <w:hyperlink r:id="rId32" w:history="1">
+      <w:hyperlink r:id="rId31" w:history="1">
         <w:r>
           <w:rPr>
             <w:rStyle w:val="Hyperlink"/>
           </w:rPr>
-          <w:t>ccsi-support@accelerate</w:t>
-        </w:r>
-        <w:r>
-          <w:rPr>
-            <w:rStyle w:val="Hyperlink"/>
-          </w:rPr>
-          <w:t>c</w:t>
-        </w:r>
-        <w:r>
-          <w:rPr>
-            <w:rStyle w:val="Hyperlink"/>
-          </w:rPr>
-          <w:t>arboncapture.org</w:t>
+          <w:t>ccsi-support@acceleratecarboncapture.org</w:t>
         </w:r>
       </w:hyperlink>
       <w:r>
@@ -7112,24 +7305,12 @@
       <w:r>
         <w:t xml:space="preserve">To obtain support for this package, send an email to </w:t>
       </w:r>
-      <w:hyperlink r:id="rId33" w:history="1">
+      <w:hyperlink r:id="rId32" w:history="1">
         <w:r>
           <w:rPr>
             <w:rStyle w:val="Hyperlink"/>
           </w:rPr>
-          <w:t>ccsi-support@acceleratecarbonca</w:t>
-        </w:r>
-        <w:r>
-          <w:rPr>
-            <w:rStyle w:val="Hyperlink"/>
-          </w:rPr>
-          <w:t>p</w:t>
-        </w:r>
-        <w:r>
-          <w:rPr>
-            <w:rStyle w:val="Hyperlink"/>
-          </w:rPr>
-          <w:t>ture.org</w:t>
+          <w:t>ccsi-support@acceleratecarboncapture.org</w:t>
         </w:r>
       </w:hyperlink>
       <w:r>
@@ -11208,8 +11389,8 @@
       </w:r>
     </w:p>
     <w:sectPr>
-      <w:headerReference w:type="default" r:id="rId34"/>
-      <w:footerReference w:type="default" r:id="rId35"/>
+      <w:headerReference w:type="default" r:id="rId33"/>
+      <w:footerReference w:type="default" r:id="rId34"/>
       <w:pgSz w:w="12240" w:h="15840"/>
       <w:pgMar w:top="1440" w:right="1440" w:bottom="1440" w:left="1440" w:header="720" w:footer="720" w:gutter="0"/>
       <w:pgNumType w:start="1"/>
@@ -11220,7 +11401,7 @@
 </file>
 
 <file path=word/endnotes.xml><?xml version="1.0" encoding="utf-8"?>
-<w:endnotes xmlns:wpc="http://schemas.microsoft.com/office/word/2010/wordprocessingCanvas" xmlns:mc="http://schemas.openxmlformats.org/markup-compatibility/2006" xmlns:o="urn:schemas-microsoft-com:office:office" xmlns:r="http://schemas.openxmlformats.org/officeDocument/2006/relationships" xmlns:m="http://schemas.openxmlformats.org/officeDocument/2006/math" xmlns:v="urn:schemas-microsoft-com:vml" xmlns:wp14="http://schemas.microsoft.com/office/word/2010/wordprocessingDrawing" xmlns:wp="http://schemas.openxmlformats.org/drawingml/2006/wordprocessingDrawing" xmlns:w10="urn:schemas-microsoft-com:office:word" xmlns:w="http://schemas.openxmlformats.org/wordprocessingml/2006/main" xmlns:w14="http://schemas.microsoft.com/office/word/2010/wordml" xmlns:wpg="http://schemas.microsoft.com/office/word/2010/wordprocessingGroup" xmlns:wpi="http://schemas.microsoft.com/office/word/2010/wordprocessingInk" xmlns:wne="http://schemas.microsoft.com/office/word/2006/wordml" xmlns:wps="http://schemas.microsoft.com/office/word/2010/wordprocessingShape" mc:Ignorable="w14 wp14">
+<w:endnotes xmlns:wpc="http://schemas.microsoft.com/office/word/2010/wordprocessingCanvas" xmlns:cx="http://schemas.microsoft.com/office/drawing/2014/chartex" xmlns:cx1="http://schemas.microsoft.com/office/drawing/2015/9/8/chartex" xmlns:mc="http://schemas.openxmlformats.org/markup-compatibility/2006" xmlns:o="urn:schemas-microsoft-com:office:office" xmlns:r="http://schemas.openxmlformats.org/officeDocument/2006/relationships" xmlns:m="http://schemas.openxmlformats.org/officeDocument/2006/math" xmlns:v="urn:schemas-microsoft-com:vml" xmlns:wp14="http://schemas.microsoft.com/office/word/2010/wordprocessingDrawing" xmlns:wp="http://schemas.openxmlformats.org/drawingml/2006/wordprocessingDrawing" xmlns:w10="urn:schemas-microsoft-com:office:word" xmlns:w="http://schemas.openxmlformats.org/wordprocessingml/2006/main" xmlns:w14="http://schemas.microsoft.com/office/word/2010/wordml" xmlns:w15="http://schemas.microsoft.com/office/word/2012/wordml" xmlns:w16se="http://schemas.microsoft.com/office/word/2015/wordml/symex" xmlns:wpg="http://schemas.microsoft.com/office/word/2010/wordprocessingGroup" xmlns:wpi="http://schemas.microsoft.com/office/word/2010/wordprocessingInk" xmlns:wne="http://schemas.microsoft.com/office/word/2006/wordml" xmlns:wps="http://schemas.microsoft.com/office/word/2010/wordprocessingShape" mc:Ignorable="w14 w15 w16se wp14">
   <w:endnote w:type="separator" w:id="-1">
     <w:p>
       <w:r>
@@ -11239,7 +11420,7 @@
 </file>
 
 <file path=word/footer1.xml><?xml version="1.0" encoding="utf-8"?>
-<w:ftr xmlns:wpc="http://schemas.microsoft.com/office/word/2010/wordprocessingCanvas" xmlns:mc="http://schemas.openxmlformats.org/markup-compatibility/2006" xmlns:o="urn:schemas-microsoft-com:office:office" xmlns:r="http://schemas.openxmlformats.org/officeDocument/2006/relationships" xmlns:m="http://schemas.openxmlformats.org/officeDocument/2006/math" xmlns:v="urn:schemas-microsoft-com:vml" xmlns:wp14="http://schemas.microsoft.com/office/word/2010/wordprocessingDrawing" xmlns:wp="http://schemas.openxmlformats.org/drawingml/2006/wordprocessingDrawing" xmlns:w10="urn:schemas-microsoft-com:office:word" xmlns:w="http://schemas.openxmlformats.org/wordprocessingml/2006/main" xmlns:w14="http://schemas.microsoft.com/office/word/2010/wordml" xmlns:wpg="http://schemas.microsoft.com/office/word/2010/wordprocessingGroup" xmlns:wpi="http://schemas.microsoft.com/office/word/2010/wordprocessingInk" xmlns:wne="http://schemas.microsoft.com/office/word/2006/wordml" xmlns:wps="http://schemas.microsoft.com/office/word/2010/wordprocessingShape" mc:Ignorable="w14 wp14">
+<w:ftr xmlns:wpc="http://schemas.microsoft.com/office/word/2010/wordprocessingCanvas" xmlns:cx="http://schemas.microsoft.com/office/drawing/2014/chartex" xmlns:cx1="http://schemas.microsoft.com/office/drawing/2015/9/8/chartex" xmlns:mc="http://schemas.openxmlformats.org/markup-compatibility/2006" xmlns:o="urn:schemas-microsoft-com:office:office" xmlns:r="http://schemas.openxmlformats.org/officeDocument/2006/relationships" xmlns:m="http://schemas.openxmlformats.org/officeDocument/2006/math" xmlns:v="urn:schemas-microsoft-com:vml" xmlns:wp14="http://schemas.microsoft.com/office/word/2010/wordprocessingDrawing" xmlns:wp="http://schemas.openxmlformats.org/drawingml/2006/wordprocessingDrawing" xmlns:w10="urn:schemas-microsoft-com:office:word" xmlns:w="http://schemas.openxmlformats.org/wordprocessingml/2006/main" xmlns:w14="http://schemas.microsoft.com/office/word/2010/wordml" xmlns:w15="http://schemas.microsoft.com/office/word/2012/wordml" xmlns:w16se="http://schemas.microsoft.com/office/word/2015/wordml/symex" xmlns:wpg="http://schemas.microsoft.com/office/word/2010/wordprocessingGroup" xmlns:wpi="http://schemas.microsoft.com/office/word/2010/wordprocessingInk" xmlns:wne="http://schemas.microsoft.com/office/word/2006/wordml" xmlns:wps="http://schemas.microsoft.com/office/word/2010/wordprocessingShape" mc:Ignorable="w14 w15 w16se wp14">
   <w:p>
     <w:pPr>
       <w:pStyle w:val="Footer"/>
@@ -11296,10 +11477,10 @@
 </file>
 
 <file path=word/footer2.xml><?xml version="1.0" encoding="utf-8"?>
-<w:ftr xmlns:wpc="http://schemas.microsoft.com/office/word/2010/wordprocessingCanvas" xmlns:mc="http://schemas.openxmlformats.org/markup-compatibility/2006" xmlns:o="urn:schemas-microsoft-com:office:office" xmlns:r="http://schemas.openxmlformats.org/officeDocument/2006/relationships" xmlns:m="http://schemas.openxmlformats.org/officeDocument/2006/math" xmlns:v="urn:schemas-microsoft-com:vml" xmlns:wp14="http://schemas.microsoft.com/office/word/2010/wordprocessingDrawing" xmlns:wp="http://schemas.openxmlformats.org/drawingml/2006/wordprocessingDrawing" xmlns:w10="urn:schemas-microsoft-com:office:word" xmlns:w="http://schemas.openxmlformats.org/wordprocessingml/2006/main" xmlns:w14="http://schemas.microsoft.com/office/word/2010/wordml" xmlns:wpg="http://schemas.microsoft.com/office/word/2010/wordprocessingGroup" xmlns:wpi="http://schemas.microsoft.com/office/word/2010/wordprocessingInk" xmlns:wne="http://schemas.microsoft.com/office/word/2006/wordml" xmlns:wps="http://schemas.microsoft.com/office/word/2010/wordprocessingShape" mc:Ignorable="w14 wp14">
+<w:ftr xmlns:wpc="http://schemas.microsoft.com/office/word/2010/wordprocessingCanvas" xmlns:cx="http://schemas.microsoft.com/office/drawing/2014/chartex" xmlns:cx1="http://schemas.microsoft.com/office/drawing/2015/9/8/chartex" xmlns:mc="http://schemas.openxmlformats.org/markup-compatibility/2006" xmlns:o="urn:schemas-microsoft-com:office:office" xmlns:r="http://schemas.openxmlformats.org/officeDocument/2006/relationships" xmlns:m="http://schemas.openxmlformats.org/officeDocument/2006/math" xmlns:v="urn:schemas-microsoft-com:vml" xmlns:wp14="http://schemas.microsoft.com/office/word/2010/wordprocessingDrawing" xmlns:wp="http://schemas.openxmlformats.org/drawingml/2006/wordprocessingDrawing" xmlns:w10="urn:schemas-microsoft-com:office:word" xmlns:w="http://schemas.openxmlformats.org/wordprocessingml/2006/main" xmlns:w14="http://schemas.microsoft.com/office/word/2010/wordml" xmlns:w15="http://schemas.microsoft.com/office/word/2012/wordml" xmlns:w16se="http://schemas.microsoft.com/office/word/2015/wordml/symex" xmlns:wpg="http://schemas.microsoft.com/office/word/2010/wordprocessingGroup" xmlns:wpi="http://schemas.microsoft.com/office/word/2010/wordprocessingInk" xmlns:wne="http://schemas.microsoft.com/office/word/2006/wordml" xmlns:wps="http://schemas.microsoft.com/office/word/2010/wordprocessingShape" mc:Ignorable="w14 w15 w16se wp14">
   <w:sdt>
     <w:sdtPr>
-      <w:id w:val="-1509592380"/>
+      <w:id w:val="-1887327654"/>
       <w:docPartObj>
         <w:docPartGallery w:val="Page Numbers (Bottom of Page)"/>
         <w:docPartUnique/>
@@ -11314,14 +11495,14 @@
       <w:p>
         <w:pPr>
           <w:pStyle w:val="Footer"/>
-          <w:jc w:val="right"/>
+          <w:jc w:val="center"/>
         </w:pPr>
         <w:r>
           <w:rPr>
             <w:sz w:val="20"/>
             <w:szCs w:val="20"/>
           </w:rPr>
-          <w:t>Protected under CCSI MASTER NDA-1107306</w:t>
+          <w:tab/>
         </w:r>
         <w:r>
           <w:rPr>
@@ -11331,13 +11512,6 @@
           <w:tab/>
         </w:r>
         <w:r>
-          <w:rPr>
-            <w:sz w:val="20"/>
-            <w:szCs w:val="20"/>
-          </w:rPr>
-          <w:tab/>
-        </w:r>
-        <w:r>
           <w:fldChar w:fldCharType="begin"/>
         </w:r>
         <w:r>
@@ -11350,7 +11524,7 @@
           <w:rPr>
             <w:noProof/>
           </w:rPr>
-          <w:t>iv</w:t>
+          <w:t>ii</w:t>
         </w:r>
         <w:r>
           <w:rPr>
@@ -11377,7 +11551,7 @@
 </file>
 
 <file path=word/footer3.xml><?xml version="1.0" encoding="utf-8"?>
-<w:ftr xmlns:wpc="http://schemas.microsoft.com/office/word/2010/wordprocessingCanvas" xmlns:mc="http://schemas.openxmlformats.org/markup-compatibility/2006" xmlns:o="urn:schemas-microsoft-com:office:office" xmlns:r="http://schemas.openxmlformats.org/officeDocument/2006/relationships" xmlns:m="http://schemas.openxmlformats.org/officeDocument/2006/math" xmlns:v="urn:schemas-microsoft-com:vml" xmlns:wp14="http://schemas.microsoft.com/office/word/2010/wordprocessingDrawing" xmlns:wp="http://schemas.openxmlformats.org/drawingml/2006/wordprocessingDrawing" xmlns:w10="urn:schemas-microsoft-com:office:word" xmlns:w="http://schemas.openxmlformats.org/wordprocessingml/2006/main" xmlns:w14="http://schemas.microsoft.com/office/word/2010/wordml" xmlns:wpg="http://schemas.microsoft.com/office/word/2010/wordprocessingGroup" xmlns:wpi="http://schemas.microsoft.com/office/word/2010/wordprocessingInk" xmlns:wne="http://schemas.microsoft.com/office/word/2006/wordml" xmlns:wps="http://schemas.microsoft.com/office/word/2010/wordprocessingShape" mc:Ignorable="w14 wp14">
+<w:ftr xmlns:wpc="http://schemas.microsoft.com/office/word/2010/wordprocessingCanvas" xmlns:cx="http://schemas.microsoft.com/office/drawing/2014/chartex" xmlns:cx1="http://schemas.microsoft.com/office/drawing/2015/9/8/chartex" xmlns:mc="http://schemas.openxmlformats.org/markup-compatibility/2006" xmlns:o="urn:schemas-microsoft-com:office:office" xmlns:r="http://schemas.openxmlformats.org/officeDocument/2006/relationships" xmlns:m="http://schemas.openxmlformats.org/officeDocument/2006/math" xmlns:v="urn:schemas-microsoft-com:vml" xmlns:wp14="http://schemas.microsoft.com/office/word/2010/wordprocessingDrawing" xmlns:wp="http://schemas.openxmlformats.org/drawingml/2006/wordprocessingDrawing" xmlns:w10="urn:schemas-microsoft-com:office:word" xmlns:w="http://schemas.openxmlformats.org/wordprocessingml/2006/main" xmlns:w14="http://schemas.microsoft.com/office/word/2010/wordml" xmlns:w15="http://schemas.microsoft.com/office/word/2012/wordml" xmlns:w16se="http://schemas.microsoft.com/office/word/2015/wordml/symex" xmlns:wpg="http://schemas.microsoft.com/office/word/2010/wordprocessingGroup" xmlns:wpi="http://schemas.microsoft.com/office/word/2010/wordprocessingInk" xmlns:wne="http://schemas.microsoft.com/office/word/2006/wordml" xmlns:wps="http://schemas.microsoft.com/office/word/2010/wordprocessingShape" mc:Ignorable="w14 w15 w16se wp14">
   <w:p>
     <w:pPr>
       <w:pStyle w:val="Footer"/>
@@ -11388,10 +11562,10 @@
 </file>
 
 <file path=word/footer4.xml><?xml version="1.0" encoding="utf-8"?>
-<w:ftr xmlns:wpc="http://schemas.microsoft.com/office/word/2010/wordprocessingCanvas" xmlns:mc="http://schemas.openxmlformats.org/markup-compatibility/2006" xmlns:o="urn:schemas-microsoft-com:office:office" xmlns:r="http://schemas.openxmlformats.org/officeDocument/2006/relationships" xmlns:m="http://schemas.openxmlformats.org/officeDocument/2006/math" xmlns:v="urn:schemas-microsoft-com:vml" xmlns:wp14="http://schemas.microsoft.com/office/word/2010/wordprocessingDrawing" xmlns:wp="http://schemas.openxmlformats.org/drawingml/2006/wordprocessingDrawing" xmlns:w10="urn:schemas-microsoft-com:office:word" xmlns:w="http://schemas.openxmlformats.org/wordprocessingml/2006/main" xmlns:w14="http://schemas.microsoft.com/office/word/2010/wordml" xmlns:wpg="http://schemas.microsoft.com/office/word/2010/wordprocessingGroup" xmlns:wpi="http://schemas.microsoft.com/office/word/2010/wordprocessingInk" xmlns:wne="http://schemas.microsoft.com/office/word/2006/wordml" xmlns:wps="http://schemas.microsoft.com/office/word/2010/wordprocessingShape" mc:Ignorable="w14 wp14">
+<w:ftr xmlns:wpc="http://schemas.microsoft.com/office/word/2010/wordprocessingCanvas" xmlns:cx="http://schemas.microsoft.com/office/drawing/2014/chartex" xmlns:cx1="http://schemas.microsoft.com/office/drawing/2015/9/8/chartex" xmlns:mc="http://schemas.openxmlformats.org/markup-compatibility/2006" xmlns:o="urn:schemas-microsoft-com:office:office" xmlns:r="http://schemas.openxmlformats.org/officeDocument/2006/relationships" xmlns:m="http://schemas.openxmlformats.org/officeDocument/2006/math" xmlns:v="urn:schemas-microsoft-com:vml" xmlns:wp14="http://schemas.microsoft.com/office/word/2010/wordprocessingDrawing" xmlns:wp="http://schemas.openxmlformats.org/drawingml/2006/wordprocessingDrawing" xmlns:w10="urn:schemas-microsoft-com:office:word" xmlns:w="http://schemas.openxmlformats.org/wordprocessingml/2006/main" xmlns:w14="http://schemas.microsoft.com/office/word/2010/wordml" xmlns:w15="http://schemas.microsoft.com/office/word/2012/wordml" xmlns:w16se="http://schemas.microsoft.com/office/word/2015/wordml/symex" xmlns:wpg="http://schemas.microsoft.com/office/word/2010/wordprocessingGroup" xmlns:wpi="http://schemas.microsoft.com/office/word/2010/wordprocessingInk" xmlns:wne="http://schemas.microsoft.com/office/word/2006/wordml" xmlns:wps="http://schemas.microsoft.com/office/word/2010/wordprocessingShape" mc:Ignorable="w14 w15 w16se wp14">
   <w:sdt>
     <w:sdtPr>
-      <w:id w:val="1728650794"/>
+      <w:id w:val="-549851035"/>
       <w:docPartObj>
         <w:docPartGallery w:val="Page Numbers (Bottom of Page)"/>
         <w:docPartUnique/>
@@ -11415,48 +11589,6 @@
             <w:sz w:val="20"/>
             <w:szCs w:val="20"/>
           </w:rPr>
-          <w:t xml:space="preserve">Protected under </w:t>
-        </w:r>
-        <w:r>
-          <w:rPr>
-            <w:sz w:val="20"/>
-            <w:szCs w:val="20"/>
-          </w:rPr>
-          <w:t>CCSI</w:t>
-        </w:r>
-        <w:r>
-          <w:rPr>
-            <w:sz w:val="20"/>
-            <w:szCs w:val="20"/>
-          </w:rPr>
-          <w:t xml:space="preserve"> </w:t>
-        </w:r>
-        <w:r>
-          <w:rPr>
-            <w:sz w:val="20"/>
-            <w:szCs w:val="20"/>
-          </w:rPr>
-          <w:t>MASTER</w:t>
-        </w:r>
-        <w:r>
-          <w:rPr>
-            <w:sz w:val="20"/>
-            <w:szCs w:val="20"/>
-          </w:rPr>
-          <w:t xml:space="preserve"> NDA</w:t>
-        </w:r>
-        <w:r>
-          <w:rPr>
-            <w:sz w:val="20"/>
-            <w:szCs w:val="20"/>
-          </w:rPr>
-          <w:t>-1107306</w:t>
-        </w:r>
-        <w:r>
-          <w:rPr>
-            <w:sz w:val="20"/>
-            <w:szCs w:val="20"/>
-          </w:rPr>
           <w:tab/>
         </w:r>
         <w:r>
@@ -11472,7 +11604,7 @@
           <w:rPr>
             <w:noProof/>
           </w:rPr>
-          <w:t>iii</w:t>
+          <w:t>iv</w:t>
         </w:r>
         <w:r>
           <w:rPr>
@@ -11487,7 +11619,7 @@
 </file>
 
 <file path=word/footer5.xml><?xml version="1.0" encoding="utf-8"?>
-<w:ftr xmlns:wpc="http://schemas.microsoft.com/office/word/2010/wordprocessingCanvas" xmlns:mc="http://schemas.openxmlformats.org/markup-compatibility/2006" xmlns:o="urn:schemas-microsoft-com:office:office" xmlns:r="http://schemas.openxmlformats.org/officeDocument/2006/relationships" xmlns:m="http://schemas.openxmlformats.org/officeDocument/2006/math" xmlns:v="urn:schemas-microsoft-com:vml" xmlns:wp14="http://schemas.microsoft.com/office/word/2010/wordprocessingDrawing" xmlns:wp="http://schemas.openxmlformats.org/drawingml/2006/wordprocessingDrawing" xmlns:w10="urn:schemas-microsoft-com:office:word" xmlns:w="http://schemas.openxmlformats.org/wordprocessingml/2006/main" xmlns:w14="http://schemas.microsoft.com/office/word/2010/wordml" xmlns:wpg="http://schemas.microsoft.com/office/word/2010/wordprocessingGroup" xmlns:wpi="http://schemas.microsoft.com/office/word/2010/wordprocessingInk" xmlns:wne="http://schemas.microsoft.com/office/word/2006/wordml" xmlns:wps="http://schemas.microsoft.com/office/word/2010/wordprocessingShape" mc:Ignorable="w14 wp14">
+<w:ftr xmlns:wpc="http://schemas.microsoft.com/office/word/2010/wordprocessingCanvas" xmlns:cx="http://schemas.microsoft.com/office/drawing/2014/chartex" xmlns:cx1="http://schemas.microsoft.com/office/drawing/2015/9/8/chartex" xmlns:mc="http://schemas.openxmlformats.org/markup-compatibility/2006" xmlns:o="urn:schemas-microsoft-com:office:office" xmlns:r="http://schemas.openxmlformats.org/officeDocument/2006/relationships" xmlns:m="http://schemas.openxmlformats.org/officeDocument/2006/math" xmlns:v="urn:schemas-microsoft-com:vml" xmlns:wp14="http://schemas.microsoft.com/office/word/2010/wordprocessingDrawing" xmlns:wp="http://schemas.openxmlformats.org/drawingml/2006/wordprocessingDrawing" xmlns:w10="urn:schemas-microsoft-com:office:word" xmlns:w="http://schemas.openxmlformats.org/wordprocessingml/2006/main" xmlns:w14="http://schemas.microsoft.com/office/word/2010/wordml" xmlns:w15="http://schemas.microsoft.com/office/word/2012/wordml" xmlns:w16se="http://schemas.microsoft.com/office/word/2015/wordml/symex" xmlns:wpg="http://schemas.microsoft.com/office/word/2010/wordprocessingGroup" xmlns:wpi="http://schemas.microsoft.com/office/word/2010/wordprocessingInk" xmlns:wne="http://schemas.microsoft.com/office/word/2006/wordml" xmlns:wps="http://schemas.microsoft.com/office/word/2010/wordprocessingShape" mc:Ignorable="w14 w15 w16se wp14">
   <w:p>
     <w:pPr>
       <w:tabs>
@@ -11495,12 +11627,6 @@
       </w:tabs>
       <w:contextualSpacing w:val="0"/>
     </w:pPr>
-    <w:r>
-      <w:rPr>
-        <w:sz w:val="20"/>
-      </w:rPr>
-      <w:t>Protected under CCSI MASTER NDA-1107306</w:t>
-    </w:r>
     <w:r>
       <w:rPr>
         <w:sz w:val="20"/>
@@ -11530,7 +11656,7 @@
 </file>
 
 <file path=word/footnotes.xml><?xml version="1.0" encoding="utf-8"?>
-<w:footnotes xmlns:wpc="http://schemas.microsoft.com/office/word/2010/wordprocessingCanvas" xmlns:mc="http://schemas.openxmlformats.org/markup-compatibility/2006" xmlns:o="urn:schemas-microsoft-com:office:office" xmlns:r="http://schemas.openxmlformats.org/officeDocument/2006/relationships" xmlns:m="http://schemas.openxmlformats.org/officeDocument/2006/math" xmlns:v="urn:schemas-microsoft-com:vml" xmlns:wp14="http://schemas.microsoft.com/office/word/2010/wordprocessingDrawing" xmlns:wp="http://schemas.openxmlformats.org/drawingml/2006/wordprocessingDrawing" xmlns:w10="urn:schemas-microsoft-com:office:word" xmlns:w="http://schemas.openxmlformats.org/wordprocessingml/2006/main" xmlns:w14="http://schemas.microsoft.com/office/word/2010/wordml" xmlns:wpg="http://schemas.microsoft.com/office/word/2010/wordprocessingGroup" xmlns:wpi="http://schemas.microsoft.com/office/word/2010/wordprocessingInk" xmlns:wne="http://schemas.microsoft.com/office/word/2006/wordml" xmlns:wps="http://schemas.microsoft.com/office/word/2010/wordprocessingShape" mc:Ignorable="w14 wp14">
+<w:footnotes xmlns:wpc="http://schemas.microsoft.com/office/word/2010/wordprocessingCanvas" xmlns:cx="http://schemas.microsoft.com/office/drawing/2014/chartex" xmlns:cx1="http://schemas.microsoft.com/office/drawing/2015/9/8/chartex" xmlns:mc="http://schemas.openxmlformats.org/markup-compatibility/2006" xmlns:o="urn:schemas-microsoft-com:office:office" xmlns:r="http://schemas.openxmlformats.org/officeDocument/2006/relationships" xmlns:m="http://schemas.openxmlformats.org/officeDocument/2006/math" xmlns:v="urn:schemas-microsoft-com:vml" xmlns:wp14="http://schemas.microsoft.com/office/word/2010/wordprocessingDrawing" xmlns:wp="http://schemas.openxmlformats.org/drawingml/2006/wordprocessingDrawing" xmlns:w10="urn:schemas-microsoft-com:office:word" xmlns:w="http://schemas.openxmlformats.org/wordprocessingml/2006/main" xmlns:w14="http://schemas.microsoft.com/office/word/2010/wordml" xmlns:w15="http://schemas.microsoft.com/office/word/2012/wordml" xmlns:w16se="http://schemas.microsoft.com/office/word/2015/wordml/symex" xmlns:wpg="http://schemas.microsoft.com/office/word/2010/wordprocessingGroup" xmlns:wpi="http://schemas.microsoft.com/office/word/2010/wordprocessingInk" xmlns:wne="http://schemas.microsoft.com/office/word/2006/wordml" xmlns:wps="http://schemas.microsoft.com/office/word/2010/wordprocessingShape" mc:Ignorable="w14 w15 w16se wp14">
   <w:footnote w:type="separator" w:id="-1">
     <w:p>
       <w:r>
@@ -11549,7 +11675,7 @@
 </file>
 
 <file path=word/header1.xml><?xml version="1.0" encoding="utf-8"?>
-<w:hdr xmlns:wpc="http://schemas.microsoft.com/office/word/2010/wordprocessingCanvas" xmlns:mc="http://schemas.openxmlformats.org/markup-compatibility/2006" xmlns:o="urn:schemas-microsoft-com:office:office" xmlns:r="http://schemas.openxmlformats.org/officeDocument/2006/relationships" xmlns:m="http://schemas.openxmlformats.org/officeDocument/2006/math" xmlns:v="urn:schemas-microsoft-com:vml" xmlns:wp14="http://schemas.microsoft.com/office/word/2010/wordprocessingDrawing" xmlns:wp="http://schemas.openxmlformats.org/drawingml/2006/wordprocessingDrawing" xmlns:w10="urn:schemas-microsoft-com:office:word" xmlns:w="http://schemas.openxmlformats.org/wordprocessingml/2006/main" xmlns:w14="http://schemas.microsoft.com/office/word/2010/wordml" xmlns:wpg="http://schemas.microsoft.com/office/word/2010/wordprocessingGroup" xmlns:wpi="http://schemas.microsoft.com/office/word/2010/wordprocessingInk" xmlns:wne="http://schemas.microsoft.com/office/word/2006/wordml" xmlns:wps="http://schemas.microsoft.com/office/word/2010/wordprocessingShape" mc:Ignorable="w14 wp14">
+<w:hdr xmlns:wpc="http://schemas.microsoft.com/office/word/2010/wordprocessingCanvas" xmlns:cx="http://schemas.microsoft.com/office/drawing/2014/chartex" xmlns:cx1="http://schemas.microsoft.com/office/drawing/2015/9/8/chartex" xmlns:mc="http://schemas.openxmlformats.org/markup-compatibility/2006" xmlns:o="urn:schemas-microsoft-com:office:office" xmlns:r="http://schemas.openxmlformats.org/officeDocument/2006/relationships" xmlns:m="http://schemas.openxmlformats.org/officeDocument/2006/math" xmlns:v="urn:schemas-microsoft-com:vml" xmlns:wp14="http://schemas.microsoft.com/office/word/2010/wordprocessingDrawing" xmlns:wp="http://schemas.openxmlformats.org/drawingml/2006/wordprocessingDrawing" xmlns:w10="urn:schemas-microsoft-com:office:word" xmlns:w="http://schemas.openxmlformats.org/wordprocessingml/2006/main" xmlns:w14="http://schemas.microsoft.com/office/word/2010/wordml" xmlns:w15="http://schemas.microsoft.com/office/word/2012/wordml" xmlns:w16se="http://schemas.microsoft.com/office/word/2015/wordml/symex" xmlns:wpg="http://schemas.microsoft.com/office/word/2010/wordprocessingGroup" xmlns:wpi="http://schemas.microsoft.com/office/word/2010/wordprocessingInk" xmlns:wne="http://schemas.microsoft.com/office/word/2006/wordml" xmlns:wps="http://schemas.microsoft.com/office/word/2010/wordprocessingShape" mc:Ignorable="w14 w15 w16se wp14">
   <w:p>
     <w:pPr>
       <w:pStyle w:val="Header"/>
@@ -11580,29 +11706,45 @@
 </file>
 
 <file path=word/header2.xml><?xml version="1.0" encoding="utf-8"?>
-<w:hdr xmlns:wpc="http://schemas.microsoft.com/office/word/2010/wordprocessingCanvas" xmlns:mc="http://schemas.openxmlformats.org/markup-compatibility/2006" xmlns:o="urn:schemas-microsoft-com:office:office" xmlns:r="http://schemas.openxmlformats.org/officeDocument/2006/relationships" xmlns:m="http://schemas.openxmlformats.org/officeDocument/2006/math" xmlns:v="urn:schemas-microsoft-com:vml" xmlns:wp14="http://schemas.microsoft.com/office/word/2010/wordprocessingDrawing" xmlns:wp="http://schemas.openxmlformats.org/drawingml/2006/wordprocessingDrawing" xmlns:w10="urn:schemas-microsoft-com:office:word" xmlns:w="http://schemas.openxmlformats.org/wordprocessingml/2006/main" xmlns:w14="http://schemas.microsoft.com/office/word/2010/wordml" xmlns:wpg="http://schemas.microsoft.com/office/word/2010/wordprocessingGroup" xmlns:wpi="http://schemas.microsoft.com/office/word/2010/wordprocessingInk" xmlns:wne="http://schemas.microsoft.com/office/word/2006/wordml" xmlns:wps="http://schemas.microsoft.com/office/word/2010/wordprocessingShape" mc:Ignorable="w14 wp14">
+<w:hdr xmlns:wpc="http://schemas.microsoft.com/office/word/2010/wordprocessingCanvas" xmlns:cx="http://schemas.microsoft.com/office/drawing/2014/chartex" xmlns:cx1="http://schemas.microsoft.com/office/drawing/2015/9/8/chartex" xmlns:mc="http://schemas.openxmlformats.org/markup-compatibility/2006" xmlns:o="urn:schemas-microsoft-com:office:office" xmlns:r="http://schemas.openxmlformats.org/officeDocument/2006/relationships" xmlns:m="http://schemas.openxmlformats.org/officeDocument/2006/math" xmlns:v="urn:schemas-microsoft-com:vml" xmlns:wp14="http://schemas.microsoft.com/office/word/2010/wordprocessingDrawing" xmlns:wp="http://schemas.openxmlformats.org/drawingml/2006/wordprocessingDrawing" xmlns:w10="urn:schemas-microsoft-com:office:word" xmlns:w="http://schemas.openxmlformats.org/wordprocessingml/2006/main" xmlns:w14="http://schemas.microsoft.com/office/word/2010/wordml" xmlns:w15="http://schemas.microsoft.com/office/word/2012/wordml" xmlns:w16se="http://schemas.microsoft.com/office/word/2015/wordml/symex" xmlns:wpg="http://schemas.microsoft.com/office/word/2010/wordprocessingGroup" xmlns:wpi="http://schemas.microsoft.com/office/word/2010/wordprocessingInk" xmlns:wne="http://schemas.microsoft.com/office/word/2006/wordml" xmlns:wps="http://schemas.microsoft.com/office/word/2010/wordprocessingShape" mc:Ignorable="w14 w15 w16se wp14">
   <w:p>
     <w:pPr>
       <w:pStyle w:val="Header"/>
       <w:jc w:val="right"/>
+      <w:rPr>
+        <w:sz w:val="20"/>
+        <w:szCs w:val="20"/>
+      </w:rPr>
     </w:pPr>
     <w:r>
       <w:rPr>
         <w:sz w:val="20"/>
         <w:szCs w:val="20"/>
       </w:rPr>
-      <w:t>Boiler Model User Manual</w:t>
+      <w:t xml:space="preserve">Turbine Client </w:t>
     </w:r>
+    <w:r>
+      <w:rPr>
+        <w:sz w:val="20"/>
+        <w:szCs w:val="20"/>
+      </w:rPr>
+      <w:t>User Manual</w:t>
+    </w:r>
+  </w:p>
+  <w:p>
+    <w:pPr>
+      <w:pStyle w:val="Header"/>
+    </w:pPr>
   </w:p>
 </w:hdr>
 </file>
 
 <file path=word/header3.xml><?xml version="1.0" encoding="utf-8"?>
-<w:hdr xmlns:wpc="http://schemas.microsoft.com/office/word/2010/wordprocessingCanvas" xmlns:mc="http://schemas.openxmlformats.org/markup-compatibility/2006" xmlns:o="urn:schemas-microsoft-com:office:office" xmlns:r="http://schemas.openxmlformats.org/officeDocument/2006/relationships" xmlns:m="http://schemas.openxmlformats.org/officeDocument/2006/math" xmlns:v="urn:schemas-microsoft-com:vml" xmlns:wp14="http://schemas.microsoft.com/office/word/2010/wordprocessingDrawing" xmlns:wp="http://schemas.openxmlformats.org/drawingml/2006/wordprocessingDrawing" xmlns:w10="urn:schemas-microsoft-com:office:word" xmlns:w="http://schemas.openxmlformats.org/wordprocessingml/2006/main" xmlns:w14="http://schemas.microsoft.com/office/word/2010/wordml" xmlns:wpg="http://schemas.microsoft.com/office/word/2010/wordprocessingGroup" xmlns:wpi="http://schemas.microsoft.com/office/word/2010/wordprocessingInk" xmlns:wne="http://schemas.microsoft.com/office/word/2006/wordml" xmlns:wps="http://schemas.microsoft.com/office/word/2010/wordprocessingShape" mc:Ignorable="w14 wp14">
+<w:hdr xmlns:wpc="http://schemas.microsoft.com/office/word/2010/wordprocessingCanvas" xmlns:cx="http://schemas.microsoft.com/office/drawing/2014/chartex" xmlns:cx1="http://schemas.microsoft.com/office/drawing/2015/9/8/chartex" xmlns:mc="http://schemas.openxmlformats.org/markup-compatibility/2006" xmlns:o="urn:schemas-microsoft-com:office:office" xmlns:r="http://schemas.openxmlformats.org/officeDocument/2006/relationships" xmlns:m="http://schemas.openxmlformats.org/officeDocument/2006/math" xmlns:v="urn:schemas-microsoft-com:vml" xmlns:wp14="http://schemas.microsoft.com/office/word/2010/wordprocessingDrawing" xmlns:wp="http://schemas.openxmlformats.org/drawingml/2006/wordprocessingDrawing" xmlns:w10="urn:schemas-microsoft-com:office:word" xmlns:w="http://schemas.openxmlformats.org/wordprocessingml/2006/main" xmlns:w14="http://schemas.microsoft.com/office/word/2010/wordml" xmlns:w15="http://schemas.microsoft.com/office/word/2012/wordml" xmlns:w16se="http://schemas.microsoft.com/office/word/2015/wordml/symex" xmlns:wpg="http://schemas.microsoft.com/office/word/2010/wordprocessingGroup" xmlns:wpi="http://schemas.microsoft.com/office/word/2010/wordprocessingInk" xmlns:wne="http://schemas.microsoft.com/office/word/2006/wordml" xmlns:wps="http://schemas.microsoft.com/office/word/2010/wordprocessingShape" mc:Ignorable="w14 w15 w16se wp14">
   <w:p>
     <w:pPr>
       <w:pStyle w:val="Header"/>
-      <w:jc w:val="right"/>
+      <w:jc w:val="center"/>
       <w:rPr>
         <w:sz w:val="20"/>
         <w:szCs w:val="20"/>
@@ -11613,7 +11755,7 @@
 </file>
 
 <file path=word/header4.xml><?xml version="1.0" encoding="utf-8"?>
-<w:hdr xmlns:wpc="http://schemas.microsoft.com/office/word/2010/wordprocessingCanvas" xmlns:mc="http://schemas.openxmlformats.org/markup-compatibility/2006" xmlns:o="urn:schemas-microsoft-com:office:office" xmlns:r="http://schemas.openxmlformats.org/officeDocument/2006/relationships" xmlns:m="http://schemas.openxmlformats.org/officeDocument/2006/math" xmlns:v="urn:schemas-microsoft-com:vml" xmlns:wp14="http://schemas.microsoft.com/office/word/2010/wordprocessingDrawing" xmlns:wp="http://schemas.openxmlformats.org/drawingml/2006/wordprocessingDrawing" xmlns:w10="urn:schemas-microsoft-com:office:word" xmlns:w="http://schemas.openxmlformats.org/wordprocessingml/2006/main" xmlns:w14="http://schemas.microsoft.com/office/word/2010/wordml" xmlns:wpg="http://schemas.microsoft.com/office/word/2010/wordprocessingGroup" xmlns:wpi="http://schemas.microsoft.com/office/word/2010/wordprocessingInk" xmlns:wne="http://schemas.microsoft.com/office/word/2006/wordml" xmlns:wps="http://schemas.microsoft.com/office/word/2010/wordprocessingShape" mc:Ignorable="w14 wp14">
+<w:hdr xmlns:wpc="http://schemas.microsoft.com/office/word/2010/wordprocessingCanvas" xmlns:cx="http://schemas.microsoft.com/office/drawing/2014/chartex" xmlns:cx1="http://schemas.microsoft.com/office/drawing/2015/9/8/chartex" xmlns:mc="http://schemas.openxmlformats.org/markup-compatibility/2006" xmlns:o="urn:schemas-microsoft-com:office:office" xmlns:r="http://schemas.openxmlformats.org/officeDocument/2006/relationships" xmlns:m="http://schemas.openxmlformats.org/officeDocument/2006/math" xmlns:v="urn:schemas-microsoft-com:vml" xmlns:wp14="http://schemas.microsoft.com/office/word/2010/wordprocessingDrawing" xmlns:wp="http://schemas.openxmlformats.org/drawingml/2006/wordprocessingDrawing" xmlns:w10="urn:schemas-microsoft-com:office:word" xmlns:w="http://schemas.openxmlformats.org/wordprocessingml/2006/main" xmlns:w14="http://schemas.microsoft.com/office/word/2010/wordml" xmlns:w15="http://schemas.microsoft.com/office/word/2012/wordml" xmlns:w16se="http://schemas.microsoft.com/office/word/2015/wordml/symex" xmlns:wpg="http://schemas.microsoft.com/office/word/2010/wordprocessingGroup" xmlns:wpi="http://schemas.microsoft.com/office/word/2010/wordprocessingInk" xmlns:wne="http://schemas.microsoft.com/office/word/2006/wordml" xmlns:wps="http://schemas.microsoft.com/office/word/2010/wordprocessingShape" mc:Ignorable="w14 w15 w16se wp14">
   <w:p>
     <w:pPr>
       <w:pStyle w:val="Header"/>
@@ -11642,7 +11784,7 @@
 </file>
 
 <file path=word/header5.xml><?xml version="1.0" encoding="utf-8"?>
-<w:hdr xmlns:wpc="http://schemas.microsoft.com/office/word/2010/wordprocessingCanvas" xmlns:mc="http://schemas.openxmlformats.org/markup-compatibility/2006" xmlns:o="urn:schemas-microsoft-com:office:office" xmlns:r="http://schemas.openxmlformats.org/officeDocument/2006/relationships" xmlns:m="http://schemas.openxmlformats.org/officeDocument/2006/math" xmlns:v="urn:schemas-microsoft-com:vml" xmlns:wp14="http://schemas.microsoft.com/office/word/2010/wordprocessingDrawing" xmlns:wp="http://schemas.openxmlformats.org/drawingml/2006/wordprocessingDrawing" xmlns:w10="urn:schemas-microsoft-com:office:word" xmlns:w="http://schemas.openxmlformats.org/wordprocessingml/2006/main" xmlns:w14="http://schemas.microsoft.com/office/word/2010/wordml" xmlns:wpg="http://schemas.microsoft.com/office/word/2010/wordprocessingGroup" xmlns:wpi="http://schemas.microsoft.com/office/word/2010/wordprocessingInk" xmlns:wne="http://schemas.microsoft.com/office/word/2006/wordml" xmlns:wps="http://schemas.microsoft.com/office/word/2010/wordprocessingShape" mc:Ignorable="w14 wp14">
+<w:hdr xmlns:wpc="http://schemas.microsoft.com/office/word/2010/wordprocessingCanvas" xmlns:cx="http://schemas.microsoft.com/office/drawing/2014/chartex" xmlns:cx1="http://schemas.microsoft.com/office/drawing/2015/9/8/chartex" xmlns:mc="http://schemas.openxmlformats.org/markup-compatibility/2006" xmlns:o="urn:schemas-microsoft-com:office:office" xmlns:r="http://schemas.openxmlformats.org/officeDocument/2006/relationships" xmlns:m="http://schemas.openxmlformats.org/officeDocument/2006/math" xmlns:v="urn:schemas-microsoft-com:vml" xmlns:wp14="http://schemas.microsoft.com/office/word/2010/wordprocessingDrawing" xmlns:wp="http://schemas.openxmlformats.org/drawingml/2006/wordprocessingDrawing" xmlns:w10="urn:schemas-microsoft-com:office:word" xmlns:w="http://schemas.openxmlformats.org/wordprocessingml/2006/main" xmlns:w14="http://schemas.microsoft.com/office/word/2010/wordml" xmlns:w15="http://schemas.microsoft.com/office/word/2012/wordml" xmlns:w16se="http://schemas.microsoft.com/office/word/2015/wordml/symex" xmlns:wpg="http://schemas.microsoft.com/office/word/2010/wordprocessingGroup" xmlns:wpi="http://schemas.microsoft.com/office/word/2010/wordprocessingInk" xmlns:wne="http://schemas.microsoft.com/office/word/2006/wordml" xmlns:wps="http://schemas.microsoft.com/office/word/2010/wordprocessingShape" mc:Ignorable="w14 w15 w16se wp14">
   <w:p>
     <w:pPr>
       <w:pStyle w:val="Header"/>
@@ -11671,8 +11813,8 @@
 </file>
 
 <file path=word/numbering.xml><?xml version="1.0" encoding="utf-8"?>
-<w:numbering xmlns:wpc="http://schemas.microsoft.com/office/word/2010/wordprocessingCanvas" xmlns:mc="http://schemas.openxmlformats.org/markup-compatibility/2006" xmlns:o="urn:schemas-microsoft-com:office:office" xmlns:r="http://schemas.openxmlformats.org/officeDocument/2006/relationships" xmlns:m="http://schemas.openxmlformats.org/officeDocument/2006/math" xmlns:v="urn:schemas-microsoft-com:vml" xmlns:wp14="http://schemas.microsoft.com/office/word/2010/wordprocessingDrawing" xmlns:wp="http://schemas.openxmlformats.org/drawingml/2006/wordprocessingDrawing" xmlns:w10="urn:schemas-microsoft-com:office:word" xmlns:w="http://schemas.openxmlformats.org/wordprocessingml/2006/main" xmlns:w14="http://schemas.microsoft.com/office/word/2010/wordml" xmlns:wpg="http://schemas.microsoft.com/office/word/2010/wordprocessingGroup" xmlns:wpi="http://schemas.microsoft.com/office/word/2010/wordprocessingInk" xmlns:wne="http://schemas.microsoft.com/office/word/2006/wordml" xmlns:wps="http://schemas.microsoft.com/office/word/2010/wordprocessingShape" mc:Ignorable="w14 wp14">
-  <w:abstractNum w:abstractNumId="0">
+<w:numbering xmlns:wpc="http://schemas.microsoft.com/office/word/2010/wordprocessingCanvas" xmlns:cx="http://schemas.microsoft.com/office/drawing/2014/chartex" xmlns:cx1="http://schemas.microsoft.com/office/drawing/2015/9/8/chartex" xmlns:mc="http://schemas.openxmlformats.org/markup-compatibility/2006" xmlns:o="urn:schemas-microsoft-com:office:office" xmlns:r="http://schemas.openxmlformats.org/officeDocument/2006/relationships" xmlns:m="http://schemas.openxmlformats.org/officeDocument/2006/math" xmlns:v="urn:schemas-microsoft-com:vml" xmlns:wp14="http://schemas.microsoft.com/office/word/2010/wordprocessingDrawing" xmlns:wp="http://schemas.openxmlformats.org/drawingml/2006/wordprocessingDrawing" xmlns:w10="urn:schemas-microsoft-com:office:word" xmlns:w="http://schemas.openxmlformats.org/wordprocessingml/2006/main" xmlns:w14="http://schemas.microsoft.com/office/word/2010/wordml" xmlns:w15="http://schemas.microsoft.com/office/word/2012/wordml" xmlns:w16se="http://schemas.microsoft.com/office/word/2015/wordml/symex" xmlns:wpg="http://schemas.microsoft.com/office/word/2010/wordprocessingGroup" xmlns:wpi="http://schemas.microsoft.com/office/word/2010/wordprocessingInk" xmlns:wne="http://schemas.microsoft.com/office/word/2006/wordml" xmlns:wps="http://schemas.microsoft.com/office/word/2010/wordprocessingShape" mc:Ignorable="w14 w15 w16se wp14">
+  <w:abstractNum w:abstractNumId="0" w15:restartNumberingAfterBreak="0">
     <w:nsid w:val="FFFFFF7C"/>
     <w:multiLevelType w:val="singleLevel"/>
     <w:tmpl w:val="E09C3AF4"/>
@@ -11689,7 +11831,7 @@
       </w:pPr>
     </w:lvl>
   </w:abstractNum>
-  <w:abstractNum w:abstractNumId="1">
+  <w:abstractNum w:abstractNumId="1" w15:restartNumberingAfterBreak="0">
     <w:nsid w:val="FFFFFF7D"/>
     <w:multiLevelType w:val="singleLevel"/>
     <w:tmpl w:val="916C72FE"/>
@@ -11706,7 +11848,7 @@
       </w:pPr>
     </w:lvl>
   </w:abstractNum>
-  <w:abstractNum w:abstractNumId="2">
+  <w:abstractNum w:abstractNumId="2" w15:restartNumberingAfterBreak="0">
     <w:nsid w:val="FFFFFF7E"/>
     <w:multiLevelType w:val="singleLevel"/>
     <w:tmpl w:val="DE68B552"/>
@@ -11723,7 +11865,7 @@
       </w:pPr>
     </w:lvl>
   </w:abstractNum>
-  <w:abstractNum w:abstractNumId="3">
+  <w:abstractNum w:abstractNumId="3" w15:restartNumberingAfterBreak="0">
     <w:nsid w:val="FFFFFF7F"/>
     <w:multiLevelType w:val="singleLevel"/>
     <w:tmpl w:val="3DE876FE"/>
@@ -11741,7 +11883,7 @@
       </w:pPr>
     </w:lvl>
   </w:abstractNum>
-  <w:abstractNum w:abstractNumId="4">
+  <w:abstractNum w:abstractNumId="4" w15:restartNumberingAfterBreak="0">
     <w:nsid w:val="FFFFFF80"/>
     <w:multiLevelType w:val="singleLevel"/>
     <w:tmpl w:val="5FF2357A"/>
@@ -11761,7 +11903,7 @@
       </w:rPr>
     </w:lvl>
   </w:abstractNum>
-  <w:abstractNum w:abstractNumId="5">
+  <w:abstractNum w:abstractNumId="5" w15:restartNumberingAfterBreak="0">
     <w:nsid w:val="FFFFFF81"/>
     <w:multiLevelType w:val="singleLevel"/>
     <w:tmpl w:val="20F6DF7C"/>
@@ -11781,7 +11923,7 @@
       </w:rPr>
     </w:lvl>
   </w:abstractNum>
-  <w:abstractNum w:abstractNumId="6">
+  <w:abstractNum w:abstractNumId="6" w15:restartNumberingAfterBreak="0">
     <w:nsid w:val="FFFFFF82"/>
     <w:multiLevelType w:val="singleLevel"/>
     <w:tmpl w:val="E2C8B096"/>
@@ -11801,7 +11943,7 @@
       </w:rPr>
     </w:lvl>
   </w:abstractNum>
-  <w:abstractNum w:abstractNumId="7">
+  <w:abstractNum w:abstractNumId="7" w15:restartNumberingAfterBreak="0">
     <w:nsid w:val="FFFFFF83"/>
     <w:multiLevelType w:val="singleLevel"/>
     <w:tmpl w:val="B430157A"/>
@@ -11821,7 +11963,7 @@
       </w:rPr>
     </w:lvl>
   </w:abstractNum>
-  <w:abstractNum w:abstractNumId="8">
+  <w:abstractNum w:abstractNumId="8" w15:restartNumberingAfterBreak="0">
     <w:nsid w:val="FFFFFF88"/>
     <w:multiLevelType w:val="singleLevel"/>
     <w:tmpl w:val="D7D8FB4E"/>
@@ -11839,7 +11981,7 @@
       </w:pPr>
     </w:lvl>
   </w:abstractNum>
-  <w:abstractNum w:abstractNumId="9">
+  <w:abstractNum w:abstractNumId="9" w15:restartNumberingAfterBreak="0">
     <w:nsid w:val="FFFFFF89"/>
     <w:multiLevelType w:val="singleLevel"/>
     <w:tmpl w:val="2500F910"/>
@@ -11859,7 +12001,7 @@
       </w:rPr>
     </w:lvl>
   </w:abstractNum>
-  <w:abstractNum w:abstractNumId="10">
+  <w:abstractNum w:abstractNumId="10" w15:restartNumberingAfterBreak="0">
     <w:nsid w:val="051B195E"/>
     <w:multiLevelType w:val="multilevel"/>
     <w:tmpl w:val="CA0EFEE4"/>
@@ -11972,7 +12114,7 @@
       </w:rPr>
     </w:lvl>
   </w:abstractNum>
-  <w:abstractNum w:abstractNumId="11">
+  <w:abstractNum w:abstractNumId="11" w15:restartNumberingAfterBreak="0">
     <w:nsid w:val="073067A5"/>
     <w:multiLevelType w:val="multilevel"/>
     <w:tmpl w:val="06822BAA"/>
@@ -12157,7 +12299,7 @@
       </w:rPr>
     </w:lvl>
   </w:abstractNum>
-  <w:abstractNum w:abstractNumId="12">
+  <w:abstractNum w:abstractNumId="12" w15:restartNumberingAfterBreak="0">
     <w:nsid w:val="0C1C4299"/>
     <w:multiLevelType w:val="hybridMultilevel"/>
     <w:tmpl w:val="B6F2FA3E"/>
@@ -12243,7 +12385,7 @@
       </w:pPr>
     </w:lvl>
   </w:abstractNum>
-  <w:abstractNum w:abstractNumId="13">
+  <w:abstractNum w:abstractNumId="13" w15:restartNumberingAfterBreak="0">
     <w:nsid w:val="0C276E01"/>
     <w:multiLevelType w:val="multilevel"/>
     <w:tmpl w:val="CDE8E8BE"/>
@@ -12428,7 +12570,7 @@
       </w:rPr>
     </w:lvl>
   </w:abstractNum>
-  <w:abstractNum w:abstractNumId="14">
+  <w:abstractNum w:abstractNumId="14" w15:restartNumberingAfterBreak="0">
     <w:nsid w:val="0CC76A5D"/>
     <w:multiLevelType w:val="hybridMultilevel"/>
     <w:tmpl w:val="25D8293E"/>
@@ -12541,7 +12683,93 @@
       </w:rPr>
     </w:lvl>
   </w:abstractNum>
-  <w:abstractNum w:abstractNumId="15">
+  <w:abstractNum w:abstractNumId="15" w15:restartNumberingAfterBreak="0">
+    <w:nsid w:val="0FBF4FCE"/>
+    <w:multiLevelType w:val="hybridMultilevel"/>
+    <w:tmpl w:val="B854EBE0"/>
+    <w:lvl w:ilvl="0" w:tplc="0409000F">
+      <w:start w:val="1"/>
+      <w:numFmt w:val="decimal"/>
+      <w:lvlText w:val="%1."/>
+      <w:lvlJc w:val="left"/>
+      <w:pPr>
+        <w:ind w:left="720" w:hanging="360"/>
+      </w:pPr>
+    </w:lvl>
+    <w:lvl w:ilvl="1" w:tplc="04090019" w:tentative="1">
+      <w:start w:val="1"/>
+      <w:numFmt w:val="lowerLetter"/>
+      <w:lvlText w:val="%2."/>
+      <w:lvlJc w:val="left"/>
+      <w:pPr>
+        <w:ind w:left="1440" w:hanging="360"/>
+      </w:pPr>
+    </w:lvl>
+    <w:lvl w:ilvl="2" w:tplc="0409001B" w:tentative="1">
+      <w:start w:val="1"/>
+      <w:numFmt w:val="lowerRoman"/>
+      <w:lvlText w:val="%3."/>
+      <w:lvlJc w:val="right"/>
+      <w:pPr>
+        <w:ind w:left="2160" w:hanging="180"/>
+      </w:pPr>
+    </w:lvl>
+    <w:lvl w:ilvl="3" w:tplc="0409000F" w:tentative="1">
+      <w:start w:val="1"/>
+      <w:numFmt w:val="decimal"/>
+      <w:lvlText w:val="%4."/>
+      <w:lvlJc w:val="left"/>
+      <w:pPr>
+        <w:ind w:left="2880" w:hanging="360"/>
+      </w:pPr>
+    </w:lvl>
+    <w:lvl w:ilvl="4" w:tplc="04090019" w:tentative="1">
+      <w:start w:val="1"/>
+      <w:numFmt w:val="lowerLetter"/>
+      <w:lvlText w:val="%5."/>
+      <w:lvlJc w:val="left"/>
+      <w:pPr>
+        <w:ind w:left="3600" w:hanging="360"/>
+      </w:pPr>
+    </w:lvl>
+    <w:lvl w:ilvl="5" w:tplc="0409001B" w:tentative="1">
+      <w:start w:val="1"/>
+      <w:numFmt w:val="lowerRoman"/>
+      <w:lvlText w:val="%6."/>
+      <w:lvlJc w:val="right"/>
+      <w:pPr>
+        <w:ind w:left="4320" w:hanging="180"/>
+      </w:pPr>
+    </w:lvl>
+    <w:lvl w:ilvl="6" w:tplc="0409000F" w:tentative="1">
+      <w:start w:val="1"/>
+      <w:numFmt w:val="decimal"/>
+      <w:lvlText w:val="%7."/>
+      <w:lvlJc w:val="left"/>
+      <w:pPr>
+        <w:ind w:left="5040" w:hanging="360"/>
+      </w:pPr>
+    </w:lvl>
+    <w:lvl w:ilvl="7" w:tplc="04090019" w:tentative="1">
+      <w:start w:val="1"/>
+      <w:numFmt w:val="lowerLetter"/>
+      <w:lvlText w:val="%8."/>
+      <w:lvlJc w:val="left"/>
+      <w:pPr>
+        <w:ind w:left="5760" w:hanging="360"/>
+      </w:pPr>
+    </w:lvl>
+    <w:lvl w:ilvl="8" w:tplc="0409001B" w:tentative="1">
+      <w:start w:val="1"/>
+      <w:numFmt w:val="lowerRoman"/>
+      <w:lvlText w:val="%9."/>
+      <w:lvlJc w:val="right"/>
+      <w:pPr>
+        <w:ind w:left="6480" w:hanging="180"/>
+      </w:pPr>
+    </w:lvl>
+  </w:abstractNum>
+  <w:abstractNum w:abstractNumId="16" w15:restartNumberingAfterBreak="0">
     <w:nsid w:val="137E7C01"/>
     <w:multiLevelType w:val="multilevel"/>
     <w:tmpl w:val="E8C6B5E8"/>
@@ -12654,7 +12882,7 @@
       </w:rPr>
     </w:lvl>
   </w:abstractNum>
-  <w:abstractNum w:abstractNumId="16">
+  <w:abstractNum w:abstractNumId="17" w15:restartNumberingAfterBreak="0">
     <w:nsid w:val="175E2F7B"/>
     <w:multiLevelType w:val="hybridMultilevel"/>
     <w:tmpl w:val="7E8A19BA"/>
@@ -12767,7 +12995,7 @@
       </w:rPr>
     </w:lvl>
   </w:abstractNum>
-  <w:abstractNum w:abstractNumId="17">
+  <w:abstractNum w:abstractNumId="18" w15:restartNumberingAfterBreak="0">
     <w:nsid w:val="18007990"/>
     <w:multiLevelType w:val="hybridMultilevel"/>
     <w:tmpl w:val="EDD828F8"/>
@@ -12859,7 +13087,7 @@
       </w:pPr>
     </w:lvl>
   </w:abstractNum>
-  <w:abstractNum w:abstractNumId="18">
+  <w:abstractNum w:abstractNumId="19" w15:restartNumberingAfterBreak="0">
     <w:nsid w:val="18C86735"/>
     <w:multiLevelType w:val="hybridMultilevel"/>
     <w:tmpl w:val="3770273E"/>
@@ -12972,7 +13200,7 @@
       </w:rPr>
     </w:lvl>
   </w:abstractNum>
-  <w:abstractNum w:abstractNumId="19">
+  <w:abstractNum w:abstractNumId="20" w15:restartNumberingAfterBreak="0">
     <w:nsid w:val="18E25257"/>
     <w:multiLevelType w:val="multilevel"/>
     <w:tmpl w:val="139204BE"/>
@@ -13085,7 +13313,7 @@
       </w:rPr>
     </w:lvl>
   </w:abstractNum>
-  <w:abstractNum w:abstractNumId="20">
+  <w:abstractNum w:abstractNumId="21" w15:restartNumberingAfterBreak="0">
     <w:nsid w:val="2FBB4B8A"/>
     <w:multiLevelType w:val="multilevel"/>
     <w:tmpl w:val="4AB8D504"/>
@@ -13270,7 +13498,7 @@
       </w:rPr>
     </w:lvl>
   </w:abstractNum>
-  <w:abstractNum w:abstractNumId="21">
+  <w:abstractNum w:abstractNumId="22" w15:restartNumberingAfterBreak="0">
     <w:nsid w:val="30515EED"/>
     <w:multiLevelType w:val="multilevel"/>
     <w:tmpl w:val="C76E4E32"/>
@@ -13383,7 +13611,7 @@
       </w:rPr>
     </w:lvl>
   </w:abstractNum>
-  <w:abstractNum w:abstractNumId="22">
+  <w:abstractNum w:abstractNumId="23" w15:restartNumberingAfterBreak="0">
     <w:nsid w:val="3057237D"/>
     <w:multiLevelType w:val="multilevel"/>
     <w:tmpl w:val="6AB621CA"/>
@@ -13496,7 +13724,7 @@
       </w:rPr>
     </w:lvl>
   </w:abstractNum>
-  <w:abstractNum w:abstractNumId="23">
+  <w:abstractNum w:abstractNumId="24" w15:restartNumberingAfterBreak="0">
     <w:nsid w:val="3835753D"/>
     <w:multiLevelType w:val="multilevel"/>
     <w:tmpl w:val="7EC85352"/>
@@ -13610,7 +13838,7 @@
       </w:rPr>
     </w:lvl>
   </w:abstractNum>
-  <w:abstractNum w:abstractNumId="24">
+  <w:abstractNum w:abstractNumId="25" w15:restartNumberingAfterBreak="0">
     <w:nsid w:val="41970002"/>
     <w:multiLevelType w:val="multilevel"/>
     <w:tmpl w:val="331E59A6"/>
@@ -13724,7 +13952,7 @@
       </w:rPr>
     </w:lvl>
   </w:abstractNum>
-  <w:abstractNum w:abstractNumId="25">
+  <w:abstractNum w:abstractNumId="26" w15:restartNumberingAfterBreak="0">
     <w:nsid w:val="43025625"/>
     <w:multiLevelType w:val="hybridMultilevel"/>
     <w:tmpl w:val="99E8F3B4"/>
@@ -13837,7 +14065,7 @@
       </w:rPr>
     </w:lvl>
   </w:abstractNum>
-  <w:abstractNum w:abstractNumId="26">
+  <w:abstractNum w:abstractNumId="27" w15:restartNumberingAfterBreak="0">
     <w:nsid w:val="47F30462"/>
     <w:multiLevelType w:val="multilevel"/>
     <w:tmpl w:val="0409001D"/>
@@ -13923,7 +14151,7 @@
       </w:pPr>
     </w:lvl>
   </w:abstractNum>
-  <w:abstractNum w:abstractNumId="27">
+  <w:abstractNum w:abstractNumId="28" w15:restartNumberingAfterBreak="0">
     <w:nsid w:val="58306206"/>
     <w:multiLevelType w:val="multilevel"/>
     <w:tmpl w:val="B69E51CE"/>
@@ -14036,7 +14264,7 @@
       </w:rPr>
     </w:lvl>
   </w:abstractNum>
-  <w:abstractNum w:abstractNumId="28">
+  <w:abstractNum w:abstractNumId="29" w15:restartNumberingAfterBreak="0">
     <w:nsid w:val="5AB804AF"/>
     <w:multiLevelType w:val="hybridMultilevel"/>
     <w:tmpl w:val="C59455AA"/>
@@ -14149,7 +14377,7 @@
       </w:rPr>
     </w:lvl>
   </w:abstractNum>
-  <w:abstractNum w:abstractNumId="29">
+  <w:abstractNum w:abstractNumId="30" w15:restartNumberingAfterBreak="0">
     <w:nsid w:val="5D4A31F3"/>
     <w:multiLevelType w:val="hybridMultilevel"/>
     <w:tmpl w:val="8016474E"/>
@@ -14262,7 +14490,7 @@
       </w:rPr>
     </w:lvl>
   </w:abstractNum>
-  <w:abstractNum w:abstractNumId="30">
+  <w:abstractNum w:abstractNumId="31" w15:restartNumberingAfterBreak="0">
     <w:nsid w:val="5EA0671F"/>
     <w:multiLevelType w:val="multilevel"/>
     <w:tmpl w:val="9EEC5324"/>
@@ -14375,7 +14603,7 @@
       </w:rPr>
     </w:lvl>
   </w:abstractNum>
-  <w:abstractNum w:abstractNumId="31">
+  <w:abstractNum w:abstractNumId="32" w15:restartNumberingAfterBreak="0">
     <w:nsid w:val="6F9A3715"/>
     <w:multiLevelType w:val="multilevel"/>
     <w:tmpl w:val="D5162E26"/>
@@ -14560,7 +14788,7 @@
       </w:rPr>
     </w:lvl>
   </w:abstractNum>
-  <w:abstractNum w:abstractNumId="32">
+  <w:abstractNum w:abstractNumId="33" w15:restartNumberingAfterBreak="0">
     <w:nsid w:val="7B400769"/>
     <w:multiLevelType w:val="multilevel"/>
     <w:tmpl w:val="C17EA6F6"/>
@@ -14676,7 +14904,7 @@
       </w:rPr>
     </w:lvl>
   </w:abstractNum>
-  <w:abstractNum w:abstractNumId="33">
+  <w:abstractNum w:abstractNumId="34" w15:restartNumberingAfterBreak="0">
     <w:nsid w:val="7BB77598"/>
     <w:multiLevelType w:val="multilevel"/>
     <w:tmpl w:val="32A8C3CC"/>
@@ -14793,76 +15021,76 @@
     <w:abstractNumId w:val="10"/>
   </w:num>
   <w:num w:numId="2">
-    <w:abstractNumId w:val="19"/>
+    <w:abstractNumId w:val="20"/>
   </w:num>
   <w:num w:numId="3">
-    <w:abstractNumId w:val="21"/>
+    <w:abstractNumId w:val="22"/>
   </w:num>
   <w:num w:numId="4">
-    <w:abstractNumId w:val="15"/>
+    <w:abstractNumId w:val="16"/>
   </w:num>
   <w:num w:numId="5">
     <w:abstractNumId w:val="13"/>
   </w:num>
   <w:num w:numId="6">
-    <w:abstractNumId w:val="20"/>
+    <w:abstractNumId w:val="21"/>
   </w:num>
   <w:num w:numId="7">
-    <w:abstractNumId w:val="23"/>
+    <w:abstractNumId w:val="24"/>
   </w:num>
   <w:num w:numId="8">
-    <w:abstractNumId w:val="24"/>
+    <w:abstractNumId w:val="25"/>
   </w:num>
   <w:num w:numId="9">
-    <w:abstractNumId w:val="33"/>
+    <w:abstractNumId w:val="34"/>
   </w:num>
   <w:num w:numId="10">
-    <w:abstractNumId w:val="31"/>
+    <w:abstractNumId w:val="32"/>
   </w:num>
   <w:num w:numId="11">
-    <w:abstractNumId w:val="30"/>
+    <w:abstractNumId w:val="31"/>
   </w:num>
   <w:num w:numId="12">
     <w:abstractNumId w:val="11"/>
   </w:num>
   <w:num w:numId="13">
-    <w:abstractNumId w:val="22"/>
+    <w:abstractNumId w:val="23"/>
   </w:num>
   <w:num w:numId="14">
-    <w:abstractNumId w:val="29"/>
+    <w:abstractNumId w:val="30"/>
   </w:num>
   <w:num w:numId="15">
-    <w:abstractNumId w:val="18"/>
+    <w:abstractNumId w:val="19"/>
   </w:num>
   <w:num w:numId="16">
+    <w:abstractNumId w:val="28"/>
+  </w:num>
+  <w:num w:numId="17">
     <w:abstractNumId w:val="27"/>
   </w:num>
-  <w:num w:numId="17">
-    <w:abstractNumId w:val="26"/>
-  </w:num>
   <w:num w:numId="18">
-    <w:abstractNumId w:val="32"/>
+    <w:abstractNumId w:val="33"/>
   </w:num>
   <w:num w:numId="19">
-    <w:abstractNumId w:val="32"/>
+    <w:abstractNumId w:val="33"/>
   </w:num>
   <w:num w:numId="20">
-    <w:abstractNumId w:val="32"/>
+    <w:abstractNumId w:val="33"/>
   </w:num>
   <w:num w:numId="21">
-    <w:abstractNumId w:val="17"/>
+    <w:abstractNumId w:val="18"/>
   </w:num>
   <w:num w:numId="22">
     <w:abstractNumId w:val="12"/>
   </w:num>
   <w:num w:numId="23">
-    <w:abstractNumId w:val="16"/>
+    <w:abstractNumId w:val="17"/>
   </w:num>
   <w:num w:numId="24">
     <w:abstractNumId w:val="14"/>
   </w:num>
   <w:num w:numId="25">
-    <w:abstractNumId w:val="25"/>
+    <w:abstractNumId w:val="26"/>
   </w:num>
   <w:num w:numId="26">
     <w:abstractNumId w:val="9"/>
@@ -14895,13 +15123,16 @@
     <w:abstractNumId w:val="0"/>
   </w:num>
   <w:num w:numId="36">
-    <w:abstractNumId w:val="28"/>
+    <w:abstractNumId w:val="29"/>
+  </w:num>
+  <w:num w:numId="37">
+    <w:abstractNumId w:val="15"/>
   </w:num>
 </w:numbering>
 </file>
 
 <file path=word/styles.xml><?xml version="1.0" encoding="utf-8"?>
-<w:styles xmlns:mc="http://schemas.openxmlformats.org/markup-compatibility/2006" xmlns:r="http://schemas.openxmlformats.org/officeDocument/2006/relationships" xmlns:w="http://schemas.openxmlformats.org/wordprocessingml/2006/main" xmlns:w14="http://schemas.microsoft.com/office/word/2010/wordml" mc:Ignorable="w14">
+<w:styles xmlns:mc="http://schemas.openxmlformats.org/markup-compatibility/2006" xmlns:r="http://schemas.openxmlformats.org/officeDocument/2006/relationships" xmlns:w="http://schemas.openxmlformats.org/wordprocessingml/2006/main" xmlns:w14="http://schemas.microsoft.com/office/word/2010/wordml" xmlns:w15="http://schemas.microsoft.com/office/word/2012/wordml" xmlns:w16se="http://schemas.microsoft.com/office/word/2015/wordml/symex" mc:Ignorable="w14 w15 w16se">
   <w:docDefaults>
     <w:rPrDefault>
       <w:rPr>
@@ -14917,7 +15148,7 @@
       </w:pPr>
     </w:pPrDefault>
   </w:docDefaults>
-  <w:latentStyles w:defLockedState="0" w:defUIPriority="99" w:defSemiHidden="0" w:defUnhideWhenUsed="0" w:defQFormat="0" w:count="267">
+  <w:latentStyles w:defLockedState="0" w:defUIPriority="99" w:defSemiHidden="0" w:defUnhideWhenUsed="0" w:defQFormat="0" w:count="371">
     <w:lsdException w:name="Normal" w:uiPriority="0" w:qFormat="1"/>
     <w:lsdException w:name="heading 1" w:uiPriority="9" w:qFormat="1"/>
     <w:lsdException w:name="heading 2" w:semiHidden="1" w:uiPriority="9" w:unhideWhenUsed="1" w:qFormat="1"/>
@@ -14925,33 +15156,98 @@
     <w:lsdException w:name="heading 4" w:semiHidden="1" w:uiPriority="9" w:unhideWhenUsed="1" w:qFormat="1"/>
     <w:lsdException w:name="heading 5" w:semiHidden="1" w:uiPriority="9" w:unhideWhenUsed="1" w:qFormat="1"/>
     <w:lsdException w:name="heading 6" w:semiHidden="1" w:uiPriority="9" w:unhideWhenUsed="1" w:qFormat="1"/>
-    <w:lsdException w:name="heading 7" w:uiPriority="9" w:qFormat="1"/>
-    <w:lsdException w:name="heading 8" w:uiPriority="9" w:qFormat="1"/>
-    <w:lsdException w:name="heading 9" w:uiPriority="9" w:qFormat="1"/>
+    <w:lsdException w:name="heading 7" w:semiHidden="1" w:uiPriority="9" w:unhideWhenUsed="1" w:qFormat="1"/>
+    <w:lsdException w:name="heading 8" w:semiHidden="1" w:uiPriority="9" w:unhideWhenUsed="1" w:qFormat="1"/>
+    <w:lsdException w:name="heading 9" w:semiHidden="1" w:uiPriority="9" w:unhideWhenUsed="1" w:qFormat="1"/>
+    <w:lsdException w:name="index 1" w:semiHidden="1" w:unhideWhenUsed="1"/>
+    <w:lsdException w:name="index 2" w:semiHidden="1" w:unhideWhenUsed="1"/>
+    <w:lsdException w:name="index 3" w:semiHidden="1" w:unhideWhenUsed="1"/>
+    <w:lsdException w:name="index 4" w:semiHidden="1" w:unhideWhenUsed="1"/>
+    <w:lsdException w:name="index 5" w:semiHidden="1" w:unhideWhenUsed="1"/>
+    <w:lsdException w:name="index 6" w:semiHidden="1" w:unhideWhenUsed="1"/>
+    <w:lsdException w:name="index 7" w:semiHidden="1" w:unhideWhenUsed="1"/>
+    <w:lsdException w:name="index 8" w:semiHidden="1" w:unhideWhenUsed="1"/>
+    <w:lsdException w:name="index 9" w:semiHidden="1" w:unhideWhenUsed="1"/>
     <w:lsdException w:name="toc 1" w:semiHidden="1" w:uiPriority="39" w:unhideWhenUsed="1" w:qFormat="1"/>
     <w:lsdException w:name="toc 2" w:semiHidden="1" w:uiPriority="39" w:unhideWhenUsed="1"/>
-    <w:lsdException w:name="toc 3" w:uiPriority="39"/>
-    <w:lsdException w:name="toc 4" w:uiPriority="39"/>
-    <w:lsdException w:name="toc 5" w:uiPriority="39"/>
-    <w:lsdException w:name="toc 6" w:uiPriority="39"/>
-    <w:lsdException w:name="toc 7" w:uiPriority="39"/>
-    <w:lsdException w:name="toc 8" w:uiPriority="39"/>
-    <w:lsdException w:name="toc 9" w:uiPriority="39"/>
+    <w:lsdException w:name="toc 3" w:semiHidden="1" w:uiPriority="39" w:unhideWhenUsed="1"/>
+    <w:lsdException w:name="toc 4" w:semiHidden="1" w:uiPriority="39" w:unhideWhenUsed="1"/>
+    <w:lsdException w:name="toc 5" w:semiHidden="1" w:uiPriority="39" w:unhideWhenUsed="1"/>
+    <w:lsdException w:name="toc 6" w:semiHidden="1" w:uiPriority="39" w:unhideWhenUsed="1"/>
+    <w:lsdException w:name="toc 7" w:semiHidden="1" w:uiPriority="39" w:unhideWhenUsed="1"/>
+    <w:lsdException w:name="toc 8" w:semiHidden="1" w:uiPriority="39" w:unhideWhenUsed="1"/>
+    <w:lsdException w:name="toc 9" w:semiHidden="1" w:uiPriority="39" w:unhideWhenUsed="1"/>
+    <w:lsdException w:name="Normal Indent" w:semiHidden="1" w:unhideWhenUsed="1"/>
+    <w:lsdException w:name="footnote text" w:semiHidden="1" w:unhideWhenUsed="1"/>
     <w:lsdException w:name="annotation text" w:semiHidden="1" w:unhideWhenUsed="1"/>
     <w:lsdException w:name="header" w:semiHidden="1" w:unhideWhenUsed="1"/>
     <w:lsdException w:name="footer" w:semiHidden="1" w:unhideWhenUsed="1"/>
-    <w:lsdException w:name="caption" w:uiPriority="35" w:qFormat="1"/>
+    <w:lsdException w:name="index heading" w:semiHidden="1" w:unhideWhenUsed="1"/>
+    <w:lsdException w:name="caption" w:semiHidden="1" w:uiPriority="35" w:unhideWhenUsed="1" w:qFormat="1"/>
     <w:lsdException w:name="table of figures" w:semiHidden="1" w:unhideWhenUsed="1" w:qFormat="1"/>
+    <w:lsdException w:name="envelope address" w:semiHidden="1" w:unhideWhenUsed="1"/>
+    <w:lsdException w:name="envelope return" w:semiHidden="1" w:unhideWhenUsed="1"/>
+    <w:lsdException w:name="footnote reference" w:semiHidden="1" w:unhideWhenUsed="1"/>
     <w:lsdException w:name="annotation reference" w:semiHidden="1" w:uiPriority="0" w:unhideWhenUsed="1"/>
+    <w:lsdException w:name="line number" w:semiHidden="1" w:unhideWhenUsed="1"/>
+    <w:lsdException w:name="page number" w:semiHidden="1" w:unhideWhenUsed="1"/>
+    <w:lsdException w:name="endnote reference" w:semiHidden="1" w:unhideWhenUsed="1"/>
+    <w:lsdException w:name="endnote text" w:semiHidden="1" w:unhideWhenUsed="1"/>
+    <w:lsdException w:name="table of authorities" w:semiHidden="1" w:unhideWhenUsed="1"/>
+    <w:lsdException w:name="macro" w:semiHidden="1" w:unhideWhenUsed="1"/>
+    <w:lsdException w:name="toa heading" w:semiHidden="1" w:unhideWhenUsed="1"/>
+    <w:lsdException w:name="List" w:semiHidden="1" w:unhideWhenUsed="1"/>
+    <w:lsdException w:name="List Bullet" w:semiHidden="1" w:unhideWhenUsed="1"/>
+    <w:lsdException w:name="List 2" w:semiHidden="1" w:unhideWhenUsed="1"/>
+    <w:lsdException w:name="List 3" w:semiHidden="1" w:unhideWhenUsed="1"/>
+    <w:lsdException w:name="List Bullet 2" w:semiHidden="1" w:unhideWhenUsed="1"/>
+    <w:lsdException w:name="List Bullet 3" w:semiHidden="1" w:unhideWhenUsed="1"/>
+    <w:lsdException w:name="List Bullet 4" w:semiHidden="1" w:unhideWhenUsed="1"/>
+    <w:lsdException w:name="List Bullet 5" w:semiHidden="1" w:unhideWhenUsed="1"/>
+    <w:lsdException w:name="List Number 2" w:semiHidden="1" w:unhideWhenUsed="1"/>
+    <w:lsdException w:name="List Number 3" w:semiHidden="1" w:unhideWhenUsed="1"/>
+    <w:lsdException w:name="List Number 4" w:semiHidden="1" w:unhideWhenUsed="1"/>
+    <w:lsdException w:name="List Number 5" w:semiHidden="1" w:unhideWhenUsed="1"/>
     <w:lsdException w:name="Title" w:uiPriority="10" w:qFormat="1"/>
+    <w:lsdException w:name="Closing" w:semiHidden="1" w:unhideWhenUsed="1"/>
+    <w:lsdException w:name="Signature" w:semiHidden="1" w:unhideWhenUsed="1"/>
     <w:lsdException w:name="Default Paragraph Font" w:semiHidden="1" w:uiPriority="1" w:unhideWhenUsed="1"/>
+    <w:lsdException w:name="Body Text" w:semiHidden="1" w:unhideWhenUsed="1"/>
+    <w:lsdException w:name="Body Text Indent" w:semiHidden="1" w:unhideWhenUsed="1"/>
+    <w:lsdException w:name="List Continue" w:semiHidden="1" w:unhideWhenUsed="1"/>
+    <w:lsdException w:name="List Continue 2" w:semiHidden="1" w:unhideWhenUsed="1"/>
+    <w:lsdException w:name="List Continue 3" w:semiHidden="1" w:unhideWhenUsed="1"/>
+    <w:lsdException w:name="List Continue 4" w:semiHidden="1" w:unhideWhenUsed="1"/>
+    <w:lsdException w:name="List Continue 5" w:semiHidden="1" w:unhideWhenUsed="1"/>
+    <w:lsdException w:name="Message Header" w:semiHidden="1" w:unhideWhenUsed="1"/>
     <w:lsdException w:name="Subtitle" w:uiPriority="11" w:qFormat="1"/>
+    <w:lsdException w:name="Body Text First Indent 2" w:semiHidden="1" w:unhideWhenUsed="1"/>
+    <w:lsdException w:name="Note Heading" w:semiHidden="1" w:unhideWhenUsed="1"/>
+    <w:lsdException w:name="Body Text 2" w:semiHidden="1" w:unhideWhenUsed="1"/>
+    <w:lsdException w:name="Body Text 3" w:semiHidden="1" w:unhideWhenUsed="1"/>
+    <w:lsdException w:name="Body Text Indent 2" w:semiHidden="1" w:unhideWhenUsed="1"/>
+    <w:lsdException w:name="Body Text Indent 3" w:semiHidden="1" w:unhideWhenUsed="1"/>
+    <w:lsdException w:name="Block Text" w:semiHidden="1" w:unhideWhenUsed="1"/>
     <w:lsdException w:name="Hyperlink" w:semiHidden="1" w:unhideWhenUsed="1"/>
     <w:lsdException w:name="FollowedHyperlink" w:semiHidden="1" w:unhideWhenUsed="1"/>
     <w:lsdException w:name="Strong" w:uiPriority="22" w:qFormat="1"/>
     <w:lsdException w:name="Emphasis" w:uiPriority="20" w:qFormat="1"/>
+    <w:lsdException w:name="Document Map" w:semiHidden="1" w:unhideWhenUsed="1"/>
+    <w:lsdException w:name="Plain Text" w:semiHidden="1" w:unhideWhenUsed="1"/>
+    <w:lsdException w:name="E-mail Signature" w:semiHidden="1" w:unhideWhenUsed="1"/>
     <w:lsdException w:name="HTML Top of Form" w:semiHidden="1" w:unhideWhenUsed="1"/>
     <w:lsdException w:name="HTML Bottom of Form" w:semiHidden="1" w:unhideWhenUsed="1"/>
+    <w:lsdException w:name="Normal (Web)" w:semiHidden="1" w:unhideWhenUsed="1"/>
+    <w:lsdException w:name="HTML Acronym" w:semiHidden="1" w:unhideWhenUsed="1"/>
+    <w:lsdException w:name="HTML Address" w:semiHidden="1" w:unhideWhenUsed="1"/>
+    <w:lsdException w:name="HTML Cite" w:semiHidden="1" w:unhideWhenUsed="1"/>
+    <w:lsdException w:name="HTML Code" w:semiHidden="1" w:unhideWhenUsed="1"/>
+    <w:lsdException w:name="HTML Definition" w:semiHidden="1" w:unhideWhenUsed="1"/>
+    <w:lsdException w:name="HTML Keyboard" w:semiHidden="1" w:unhideWhenUsed="1"/>
+    <w:lsdException w:name="HTML Preformatted" w:semiHidden="1" w:unhideWhenUsed="1"/>
+    <w:lsdException w:name="HTML Sample" w:semiHidden="1" w:unhideWhenUsed="1"/>
+    <w:lsdException w:name="HTML Typewriter" w:semiHidden="1" w:unhideWhenUsed="1"/>
+    <w:lsdException w:name="HTML Variable" w:semiHidden="1" w:unhideWhenUsed="1"/>
     <w:lsdException w:name="Normal Table" w:semiHidden="1" w:unhideWhenUsed="1"/>
     <w:lsdException w:name="annotation subject" w:semiHidden="1" w:unhideWhenUsed="1"/>
     <w:lsdException w:name="No List" w:semiHidden="1" w:unhideWhenUsed="1"/>
@@ -15111,747 +15407,112 @@
     <w:lsdException w:name="Subtle Reference" w:uiPriority="31" w:qFormat="1"/>
     <w:lsdException w:name="Intense Reference" w:uiPriority="32" w:qFormat="1"/>
     <w:lsdException w:name="Book Title" w:uiPriority="33" w:qFormat="1"/>
-    <w:lsdException w:name="Bibliography" w:uiPriority="37"/>
+    <w:lsdException w:name="Bibliography" w:semiHidden="1" w:uiPriority="37" w:unhideWhenUsed="1"/>
     <w:lsdException w:name="TOC Heading" w:semiHidden="1" w:uiPriority="39" w:unhideWhenUsed="1" w:qFormat="1"/>
-  </w:latentStyles>
-  <w:style w:type="paragraph" w:default="1" w:styleId="Normal">
-    <w:name w:val="Normal"/>
-    <w:rsid w:val="007B567B"/>
-    <w:pPr>
-      <w:widowControl w:val="0"/>
-      <w:spacing w:after="0" w:line="240" w:lineRule="auto"/>
-      <w:contextualSpacing/>
-    </w:pPr>
-    <w:rPr>
-      <w:rFonts w:ascii="Times New Roman" w:eastAsia="Times New Roman" w:hAnsi="Times New Roman" w:cs="Times New Roman"/>
-      <w:color w:val="000000"/>
-      <w:sz w:val="24"/>
-    </w:rPr>
-  </w:style>
-  <w:style w:type="paragraph" w:styleId="Heading1">
-    <w:name w:val="heading 1"/>
-    <w:basedOn w:val="Normal"/>
-    <w:next w:val="Normal"/>
-    <w:rsid w:val="0035792F"/>
-    <w:pPr>
-      <w:keepNext/>
-      <w:numPr>
-        <w:numId w:val="20"/>
-      </w:numPr>
-      <w:tabs>
-        <w:tab w:val="left" w:pos="450"/>
-      </w:tabs>
-      <w:spacing w:before="360" w:after="120"/>
-      <w:ind w:left="540" w:hanging="540"/>
-      <w:contextualSpacing w:val="0"/>
-      <w:outlineLvl w:val="0"/>
-    </w:pPr>
-    <w:rPr>
-      <w:rFonts w:ascii="Times New Roman Bold" w:hAnsi="Times New Roman Bold"/>
-      <w:b/>
-      <w:caps/>
-      <w:sz w:val="28"/>
-    </w:rPr>
-  </w:style>
-  <w:style w:type="paragraph" w:styleId="Heading2">
-    <w:name w:val="heading 2"/>
-    <w:basedOn w:val="Normal"/>
-    <w:next w:val="Normal"/>
-    <w:rsid w:val="00AE18F5"/>
-    <w:pPr>
-      <w:keepNext/>
-      <w:numPr>
-        <w:ilvl w:val="1"/>
-        <w:numId w:val="20"/>
-      </w:numPr>
-      <w:tabs>
-        <w:tab w:val="left" w:pos="504"/>
-      </w:tabs>
-      <w:spacing w:before="240" w:after="120"/>
-      <w:ind w:left="0" w:firstLine="0"/>
-      <w:contextualSpacing w:val="0"/>
-      <w:outlineLvl w:val="1"/>
-    </w:pPr>
-    <w:rPr>
-      <w:rFonts w:ascii="Times New Roman Bold" w:hAnsi="Times New Roman Bold"/>
-      <w:b/>
-      <w:sz w:val="28"/>
-    </w:rPr>
-  </w:style>
-  <w:style w:type="paragraph" w:styleId="Heading3">
-    <w:name w:val="heading 3"/>
-    <w:basedOn w:val="Heading2"/>
-    <w:next w:val="Normal"/>
-    <w:rsid w:val="006F34B8"/>
-    <w:pPr>
-      <w:numPr>
-        <w:ilvl w:val="2"/>
-      </w:numPr>
-      <w:tabs>
-        <w:tab w:val="clear" w:pos="504"/>
-        <w:tab w:val="left" w:pos="720"/>
-        <w:tab w:val="left" w:pos="900"/>
-      </w:tabs>
-      <w:spacing w:before="120"/>
-      <w:ind w:left="360"/>
-      <w:outlineLvl w:val="2"/>
-    </w:pPr>
-  </w:style>
-  <w:style w:type="paragraph" w:styleId="Heading4">
-    <w:name w:val="heading 4"/>
-    <w:basedOn w:val="Normal"/>
-    <w:next w:val="Normal"/>
-    <w:pPr>
-      <w:tabs>
-        <w:tab w:val="left" w:pos="864"/>
-      </w:tabs>
-      <w:spacing w:before="120" w:after="60"/>
-      <w:ind w:left="864" w:hanging="863"/>
-      <w:outlineLvl w:val="3"/>
-    </w:pPr>
-    <w:rPr>
-      <w:b/>
-    </w:rPr>
-  </w:style>
-  <w:style w:type="paragraph" w:styleId="Heading5">
-    <w:name w:val="heading 5"/>
-    <w:basedOn w:val="Normal"/>
-    <w:next w:val="Normal"/>
-    <w:pPr>
-      <w:spacing w:before="120" w:after="60"/>
-      <w:outlineLvl w:val="4"/>
-    </w:pPr>
-    <w:rPr>
-      <w:b/>
-      <w:i/>
-    </w:rPr>
-  </w:style>
-  <w:style w:type="paragraph" w:styleId="Heading6">
-    <w:name w:val="heading 6"/>
-    <w:basedOn w:val="Normal"/>
-    <w:next w:val="Normal"/>
-    <w:pPr>
-      <w:outlineLvl w:val="5"/>
-    </w:pPr>
-    <w:rPr>
-      <w:u w:val="single"/>
-    </w:rPr>
-  </w:style>
-  <w:style w:type="character" w:default="1" w:styleId="DefaultParagraphFont">
-    <w:name w:val="Default Paragraph Font"/>
-    <w:uiPriority w:val="1"/>
-    <w:semiHidden/>
-    <w:unhideWhenUsed/>
-  </w:style>
-  <w:style w:type="table" w:default="1" w:styleId="TableNormal">
-    <w:name w:val="Normal Table"/>
-    <w:uiPriority w:val="99"/>
-    <w:semiHidden/>
-    <w:unhideWhenUsed/>
-    <w:tblPr>
-      <w:tblInd w:w="0" w:type="dxa"/>
-      <w:tblCellMar>
-        <w:top w:w="0" w:type="dxa"/>
-        <w:left w:w="108" w:type="dxa"/>
-        <w:bottom w:w="0" w:type="dxa"/>
-        <w:right w:w="108" w:type="dxa"/>
-      </w:tblCellMar>
-    </w:tblPr>
-  </w:style>
-  <w:style w:type="numbering" w:default="1" w:styleId="NoList">
-    <w:name w:val="No List"/>
-    <w:uiPriority w:val="99"/>
-    <w:semiHidden/>
-    <w:unhideWhenUsed/>
-  </w:style>
-  <w:style w:type="paragraph" w:styleId="Title">
-    <w:name w:val="Title"/>
-    <w:basedOn w:val="Normal"/>
-    <w:next w:val="Normal"/>
-    <w:pPr>
-      <w:spacing w:before="240" w:after="60"/>
-      <w:jc w:val="center"/>
-    </w:pPr>
-    <w:rPr>
-      <w:rFonts w:ascii="Arial" w:eastAsia="Arial" w:hAnsi="Arial" w:cs="Arial"/>
-      <w:b/>
-      <w:sz w:val="32"/>
-    </w:rPr>
-  </w:style>
-  <w:style w:type="paragraph" w:styleId="Subtitle">
-    <w:name w:val="Subtitle"/>
-    <w:basedOn w:val="Normal"/>
-    <w:next w:val="Normal"/>
-    <w:pPr>
-      <w:spacing w:after="60"/>
-      <w:jc w:val="center"/>
-    </w:pPr>
-    <w:rPr>
-      <w:rFonts w:ascii="Arial" w:eastAsia="Arial" w:hAnsi="Arial" w:cs="Arial"/>
-    </w:rPr>
-  </w:style>
-  <w:style w:type="paragraph" w:styleId="BalloonText">
-    <w:name w:val="Balloon Text"/>
-    <w:basedOn w:val="Normal"/>
-    <w:link w:val="BalloonTextChar"/>
-    <w:uiPriority w:val="99"/>
-    <w:rsid w:val="00BC3152"/>
-    <w:rPr>
-      <w:rFonts w:ascii="Tahoma" w:hAnsi="Tahoma" w:cs="Tahoma"/>
-      <w:sz w:val="16"/>
-      <w:szCs w:val="16"/>
-    </w:rPr>
-  </w:style>
-  <w:style w:type="character" w:customStyle="1" w:styleId="BalloonTextChar">
-    <w:name w:val="Balloon Text Char"/>
-    <w:basedOn w:val="DefaultParagraphFont"/>
-    <w:link w:val="BalloonText"/>
-    <w:uiPriority w:val="99"/>
-    <w:rsid w:val="007B567B"/>
-    <w:rPr>
-      <w:rFonts w:ascii="Tahoma" w:eastAsia="Times New Roman" w:hAnsi="Tahoma" w:cs="Tahoma"/>
-      <w:color w:val="000000"/>
-      <w:sz w:val="16"/>
-      <w:szCs w:val="16"/>
-    </w:rPr>
-  </w:style>
-  <w:style w:type="character" w:styleId="CommentReference">
-    <w:name w:val="annotation reference"/>
-    <w:basedOn w:val="DefaultParagraphFont"/>
-    <w:rsid w:val="00BC3152"/>
-    <w:rPr>
-      <w:sz w:val="16"/>
-      <w:szCs w:val="16"/>
-    </w:rPr>
-  </w:style>
-  <w:style w:type="paragraph" w:styleId="CommentText">
-    <w:name w:val="annotation text"/>
-    <w:basedOn w:val="Normal"/>
-    <w:link w:val="CommentTextChar"/>
-    <w:uiPriority w:val="99"/>
-    <w:rsid w:val="00BC3152"/>
-    <w:rPr>
-      <w:sz w:val="20"/>
-      <w:szCs w:val="20"/>
-    </w:rPr>
-  </w:style>
-  <w:style w:type="character" w:customStyle="1" w:styleId="CommentTextChar">
-    <w:name w:val="Comment Text Char"/>
-    <w:basedOn w:val="DefaultParagraphFont"/>
-    <w:link w:val="CommentText"/>
-    <w:uiPriority w:val="99"/>
-    <w:rsid w:val="007B567B"/>
-    <w:rPr>
-      <w:rFonts w:ascii="Times New Roman" w:eastAsia="Times New Roman" w:hAnsi="Times New Roman" w:cs="Times New Roman"/>
-      <w:color w:val="000000"/>
-      <w:sz w:val="20"/>
-      <w:szCs w:val="20"/>
-    </w:rPr>
-  </w:style>
-  <w:style w:type="paragraph" w:styleId="CommentSubject">
-    <w:name w:val="annotation subject"/>
-    <w:basedOn w:val="CommentText"/>
-    <w:next w:val="CommentText"/>
-    <w:link w:val="CommentSubjectChar"/>
-    <w:uiPriority w:val="99"/>
-    <w:rsid w:val="00BC3152"/>
-    <w:rPr>
-      <w:b/>
-      <w:bCs/>
-    </w:rPr>
-  </w:style>
-  <w:style w:type="character" w:customStyle="1" w:styleId="CommentSubjectChar">
-    <w:name w:val="Comment Subject Char"/>
-    <w:basedOn w:val="CommentTextChar"/>
-    <w:link w:val="CommentSubject"/>
-    <w:uiPriority w:val="99"/>
-    <w:rsid w:val="007B567B"/>
-    <w:rPr>
-      <w:rFonts w:ascii="Times New Roman" w:eastAsia="Times New Roman" w:hAnsi="Times New Roman" w:cs="Times New Roman"/>
-      <w:b/>
-      <w:bCs/>
-      <w:color w:val="000000"/>
-      <w:sz w:val="20"/>
-      <w:szCs w:val="20"/>
-    </w:rPr>
-  </w:style>
-  <w:style w:type="paragraph" w:styleId="TOC1">
-    <w:name w:val="toc 1"/>
-    <w:basedOn w:val="Normal"/>
-    <w:next w:val="Normal"/>
-    <w:uiPriority w:val="39"/>
-    <w:qFormat/>
-    <w:rsid w:val="00BC3152"/>
-    <w:pPr>
-      <w:widowControl/>
-      <w:autoSpaceDE w:val="0"/>
-      <w:autoSpaceDN w:val="0"/>
-      <w:adjustRightInd w:val="0"/>
-      <w:spacing w:before="120"/>
-      <w:contextualSpacing w:val="0"/>
-    </w:pPr>
-    <w:rPr>
-      <w:b/>
-      <w:color w:val="auto"/>
-      <w:szCs w:val="24"/>
-    </w:rPr>
-  </w:style>
-  <w:style w:type="paragraph" w:styleId="ListParagraph">
-    <w:name w:val="List Paragraph"/>
-    <w:basedOn w:val="Normal"/>
-    <w:uiPriority w:val="34"/>
-    <w:qFormat/>
-    <w:rsid w:val="00C173A4"/>
-    <w:pPr>
-      <w:ind w:left="720"/>
-    </w:pPr>
-  </w:style>
-  <w:style w:type="paragraph" w:styleId="Header">
-    <w:name w:val="header"/>
-    <w:basedOn w:val="Normal"/>
-    <w:link w:val="HeaderChar"/>
-    <w:uiPriority w:val="99"/>
-    <w:rsid w:val="004B7B06"/>
-    <w:pPr>
-      <w:tabs>
-        <w:tab w:val="center" w:pos="4680"/>
-        <w:tab w:val="right" w:pos="9360"/>
-      </w:tabs>
-    </w:pPr>
-  </w:style>
-  <w:style w:type="character" w:customStyle="1" w:styleId="HeaderChar">
-    <w:name w:val="Header Char"/>
-    <w:basedOn w:val="DefaultParagraphFont"/>
-    <w:link w:val="Header"/>
-    <w:uiPriority w:val="99"/>
-    <w:rsid w:val="007B567B"/>
-    <w:rPr>
-      <w:rFonts w:ascii="Times New Roman" w:eastAsia="Times New Roman" w:hAnsi="Times New Roman" w:cs="Times New Roman"/>
-      <w:color w:val="000000"/>
-      <w:sz w:val="24"/>
-    </w:rPr>
-  </w:style>
-  <w:style w:type="paragraph" w:styleId="Footer">
-    <w:name w:val="footer"/>
-    <w:basedOn w:val="Normal"/>
-    <w:link w:val="FooterChar"/>
-    <w:uiPriority w:val="99"/>
-    <w:rsid w:val="004B7B06"/>
-    <w:pPr>
-      <w:tabs>
-        <w:tab w:val="center" w:pos="4680"/>
-        <w:tab w:val="right" w:pos="9360"/>
-      </w:tabs>
-    </w:pPr>
-  </w:style>
-  <w:style w:type="character" w:customStyle="1" w:styleId="FooterChar">
-    <w:name w:val="Footer Char"/>
-    <w:basedOn w:val="DefaultParagraphFont"/>
-    <w:link w:val="Footer"/>
-    <w:uiPriority w:val="99"/>
-    <w:rsid w:val="007B567B"/>
-    <w:rPr>
-      <w:rFonts w:ascii="Times New Roman" w:eastAsia="Times New Roman" w:hAnsi="Times New Roman" w:cs="Times New Roman"/>
-      <w:color w:val="000000"/>
-      <w:sz w:val="24"/>
-    </w:rPr>
-  </w:style>
-  <w:style w:type="character" w:styleId="Hyperlink">
-    <w:name w:val="Hyperlink"/>
-    <w:basedOn w:val="DefaultParagraphFont"/>
-    <w:uiPriority w:val="99"/>
-    <w:rsid w:val="00087640"/>
-    <w:rPr>
-      <w:color w:val="0000FF"/>
-      <w:u w:val="single"/>
-    </w:rPr>
-  </w:style>
-  <w:style w:type="character" w:styleId="FollowedHyperlink">
-    <w:name w:val="FollowedHyperlink"/>
-    <w:basedOn w:val="DefaultParagraphFont"/>
-    <w:uiPriority w:val="99"/>
-    <w:rsid w:val="00087640"/>
-    <w:rPr>
-      <w:color w:val="800080" w:themeColor="followedHyperlink"/>
-      <w:u w:val="single"/>
-    </w:rPr>
-  </w:style>
-  <w:style w:type="paragraph" w:styleId="TOC2">
-    <w:name w:val="toc 2"/>
-    <w:basedOn w:val="Normal"/>
-    <w:next w:val="Normal"/>
-    <w:autoRedefine/>
-    <w:uiPriority w:val="39"/>
-    <w:rsid w:val="0093498D"/>
-    <w:pPr>
-      <w:spacing w:after="100"/>
-      <w:ind w:left="240"/>
-    </w:pPr>
-    <w:rPr>
-      <w:b/>
-    </w:rPr>
-  </w:style>
-  <w:style w:type="paragraph" w:styleId="TOCHeading">
-    <w:name w:val="TOC Heading"/>
-    <w:basedOn w:val="Heading1"/>
-    <w:next w:val="Normal"/>
-    <w:uiPriority w:val="39"/>
-    <w:qFormat/>
-    <w:rsid w:val="007B567B"/>
-    <w:pPr>
-      <w:keepLines/>
-      <w:numPr>
-        <w:numId w:val="0"/>
-      </w:numPr>
-      <w:outlineLvl w:val="9"/>
-    </w:pPr>
-    <w:rPr>
-      <w:rFonts w:ascii="Times New Roman" w:eastAsiaTheme="majorEastAsia" w:hAnsi="Times New Roman" w:cstheme="majorBidi"/>
-      <w:bCs/>
-      <w:caps w:val="0"/>
-      <w:color w:val="365F91" w:themeColor="accent1" w:themeShade="BF"/>
-      <w:szCs w:val="28"/>
-    </w:rPr>
-  </w:style>
-  <w:style w:type="table" w:styleId="TableGrid">
-    <w:name w:val="Table Grid"/>
-    <w:basedOn w:val="TableNormal"/>
-    <w:rsid w:val="00FE55A0"/>
-    <w:pPr>
-      <w:spacing w:after="0" w:line="240" w:lineRule="auto"/>
-    </w:pPr>
-    <w:rPr>
-      <w:rFonts w:ascii="Times New Roman" w:eastAsia="Times New Roman" w:hAnsi="Times New Roman" w:cs="Times New Roman"/>
-      <w:sz w:val="24"/>
-      <w:szCs w:val="24"/>
-    </w:rPr>
-    <w:tblPr>
-      <w:tblBorders>
-        <w:top w:val="single" w:sz="4" w:space="0" w:color="auto"/>
-        <w:left w:val="single" w:sz="4" w:space="0" w:color="auto"/>
-        <w:bottom w:val="single" w:sz="4" w:space="0" w:color="auto"/>
-        <w:right w:val="single" w:sz="4" w:space="0" w:color="auto"/>
-        <w:insideH w:val="single" w:sz="4" w:space="0" w:color="auto"/>
-        <w:insideV w:val="single" w:sz="4" w:space="0" w:color="auto"/>
-      </w:tblBorders>
-    </w:tblPr>
-  </w:style>
-  <w:style w:type="paragraph" w:styleId="TableofFigures">
-    <w:name w:val="table of figures"/>
-    <w:basedOn w:val="Normal"/>
-    <w:next w:val="Normal"/>
-    <w:uiPriority w:val="99"/>
-    <w:qFormat/>
-    <w:rsid w:val="00FE55A0"/>
-    <w:pPr>
-      <w:widowControl/>
-      <w:spacing w:before="160"/>
-      <w:ind w:right="720"/>
-      <w:contextualSpacing w:val="0"/>
-    </w:pPr>
-    <w:rPr>
-      <w:color w:val="auto"/>
-      <w:sz w:val="22"/>
-    </w:rPr>
-  </w:style>
-  <w:style w:type="paragraph" w:customStyle="1" w:styleId="URSNormal">
-    <w:name w:val="URS_Normal"/>
-    <w:link w:val="URSNormalChar"/>
-    <w:qFormat/>
-    <w:rsid w:val="00FE55A0"/>
-    <w:pPr>
-      <w:spacing w:before="160" w:after="120" w:line="240" w:lineRule="auto"/>
-    </w:pPr>
-    <w:rPr>
-      <w:rFonts w:ascii="Times New Roman" w:eastAsia="Times New Roman" w:hAnsi="Times New Roman" w:cs="Times New Roman"/>
-    </w:rPr>
-  </w:style>
-  <w:style w:type="character" w:customStyle="1" w:styleId="URSNormalChar">
-    <w:name w:val="URS_Normal Char"/>
-    <w:basedOn w:val="DefaultParagraphFont"/>
-    <w:link w:val="URSNormal"/>
-    <w:rsid w:val="007B567B"/>
-    <w:rPr>
-      <w:rFonts w:ascii="Times New Roman" w:eastAsia="Times New Roman" w:hAnsi="Times New Roman" w:cs="Times New Roman"/>
-    </w:rPr>
-  </w:style>
-  <w:style w:type="paragraph" w:styleId="ListContinue">
-    <w:name w:val="List Continue"/>
-    <w:basedOn w:val="Normal"/>
-    <w:uiPriority w:val="99"/>
-    <w:rsid w:val="00C23EDC"/>
-    <w:pPr>
-      <w:ind w:left="360"/>
-      <w:contextualSpacing w:val="0"/>
-    </w:pPr>
-  </w:style>
-  <w:style w:type="paragraph" w:styleId="ListNumber">
-    <w:name w:val="List Number"/>
-    <w:basedOn w:val="Normal"/>
-    <w:uiPriority w:val="99"/>
-    <w:rsid w:val="007B567B"/>
-    <w:pPr>
-      <w:numPr>
-        <w:numId w:val="31"/>
-      </w:numPr>
-    </w:pPr>
-  </w:style>
-  <w:style w:type="paragraph" w:styleId="ListNumber2">
-    <w:name w:val="List Number 2"/>
-    <w:basedOn w:val="Normal"/>
-    <w:uiPriority w:val="99"/>
-    <w:rsid w:val="007B567B"/>
-    <w:pPr>
-      <w:numPr>
-        <w:numId w:val="32"/>
-      </w:numPr>
-    </w:pPr>
-  </w:style>
-  <w:style w:type="paragraph" w:styleId="ListContinue2">
-    <w:name w:val="List Continue 2"/>
-    <w:basedOn w:val="Normal"/>
-    <w:uiPriority w:val="99"/>
-    <w:rsid w:val="007B567B"/>
-    <w:pPr>
-      <w:spacing w:after="120"/>
-      <w:ind w:left="720"/>
-    </w:pPr>
-  </w:style>
-  <w:style w:type="character" w:customStyle="1" w:styleId="CodeExampleCourierNew">
-    <w:name w:val="Code Example CourierNew"/>
-    <w:basedOn w:val="DefaultParagraphFont"/>
-    <w:uiPriority w:val="1"/>
-    <w:rsid w:val="009916E0"/>
-    <w:rPr>
-      <w:rFonts w:ascii="Courier New" w:eastAsia="Courier New" w:hAnsi="Courier New" w:cs="Courier New"/>
-      <w:sz w:val="20"/>
-    </w:rPr>
-  </w:style>
-  <w:style w:type="paragraph" w:styleId="List2">
-    <w:name w:val="List 2"/>
-    <w:basedOn w:val="Normal"/>
-    <w:uiPriority w:val="99"/>
-    <w:rsid w:val="00C30474"/>
-    <w:pPr>
-      <w:ind w:left="720" w:hanging="360"/>
-    </w:pPr>
-  </w:style>
-</w:styles>
-</file>
-
-<file path=word/stylesWithEffects.xml><?xml version="1.0" encoding="utf-8"?>
-<w:styles xmlns:wpc="http://schemas.microsoft.com/office/word/2010/wordprocessingCanvas" xmlns:mc="http://schemas.openxmlformats.org/markup-compatibility/2006" xmlns:o="urn:schemas-microsoft-com:office:office" xmlns:r="http://schemas.openxmlformats.org/officeDocument/2006/relationships" xmlns:m="http://schemas.openxmlformats.org/officeDocument/2006/math" xmlns:v="urn:schemas-microsoft-com:vml" xmlns:wp14="http://schemas.microsoft.com/office/word/2010/wordprocessingDrawing" xmlns:wp="http://schemas.openxmlformats.org/drawingml/2006/wordprocessingDrawing" xmlns:w10="urn:schemas-microsoft-com:office:word" xmlns:w="http://schemas.openxmlformats.org/wordprocessingml/2006/main" xmlns:w14="http://schemas.microsoft.com/office/word/2010/wordml" xmlns:wpg="http://schemas.microsoft.com/office/word/2010/wordprocessingGroup" xmlns:wpi="http://schemas.microsoft.com/office/word/2010/wordprocessingInk" xmlns:wne="http://schemas.microsoft.com/office/word/2006/wordml" xmlns:wps="http://schemas.microsoft.com/office/word/2010/wordprocessingShape" mc:Ignorable="w14 wp14">
-  <w:docDefaults>
-    <w:rPrDefault>
-      <w:rPr>
-        <w:rFonts w:asciiTheme="minorHAnsi" w:eastAsiaTheme="minorEastAsia" w:hAnsiTheme="minorHAnsi" w:cstheme="minorBidi"/>
-        <w:sz w:val="22"/>
-        <w:szCs w:val="22"/>
-        <w:lang w:val="en-US" w:eastAsia="en-US" w:bidi="ar-SA"/>
-      </w:rPr>
-    </w:rPrDefault>
-    <w:pPrDefault>
-      <w:pPr>
-        <w:spacing w:after="200" w:line="276" w:lineRule="auto"/>
-      </w:pPr>
-    </w:pPrDefault>
-  </w:docDefaults>
-  <w:latentStyles w:defLockedState="0" w:defUIPriority="99" w:defSemiHidden="0" w:defUnhideWhenUsed="0" w:defQFormat="0" w:count="267">
-    <w:lsdException w:name="Normal" w:uiPriority="0" w:qFormat="1"/>
-    <w:lsdException w:name="heading 1" w:uiPriority="9" w:qFormat="1"/>
-    <w:lsdException w:name="heading 2" w:semiHidden="1" w:uiPriority="9" w:unhideWhenUsed="1" w:qFormat="1"/>
-    <w:lsdException w:name="heading 3" w:semiHidden="1" w:uiPriority="9" w:unhideWhenUsed="1" w:qFormat="1"/>
-    <w:lsdException w:name="heading 4" w:semiHidden="1" w:uiPriority="9" w:unhideWhenUsed="1" w:qFormat="1"/>
-    <w:lsdException w:name="heading 5" w:semiHidden="1" w:uiPriority="9" w:unhideWhenUsed="1" w:qFormat="1"/>
-    <w:lsdException w:name="heading 6" w:semiHidden="1" w:uiPriority="9" w:unhideWhenUsed="1" w:qFormat="1"/>
-    <w:lsdException w:name="heading 7" w:uiPriority="9" w:qFormat="1"/>
-    <w:lsdException w:name="heading 8" w:uiPriority="9" w:qFormat="1"/>
-    <w:lsdException w:name="heading 9" w:uiPriority="9" w:qFormat="1"/>
-    <w:lsdException w:name="toc 1" w:semiHidden="1" w:uiPriority="39" w:unhideWhenUsed="1" w:qFormat="1"/>
-    <w:lsdException w:name="toc 2" w:semiHidden="1" w:uiPriority="39" w:unhideWhenUsed="1"/>
-    <w:lsdException w:name="toc 3" w:uiPriority="39"/>
-    <w:lsdException w:name="toc 4" w:uiPriority="39"/>
-    <w:lsdException w:name="toc 5" w:uiPriority="39"/>
-    <w:lsdException w:name="toc 6" w:uiPriority="39"/>
-    <w:lsdException w:name="toc 7" w:uiPriority="39"/>
-    <w:lsdException w:name="toc 8" w:uiPriority="39"/>
-    <w:lsdException w:name="toc 9" w:uiPriority="39"/>
-    <w:lsdException w:name="annotation text" w:semiHidden="1" w:unhideWhenUsed="1"/>
-    <w:lsdException w:name="header" w:semiHidden="1" w:unhideWhenUsed="1"/>
-    <w:lsdException w:name="footer" w:semiHidden="1" w:unhideWhenUsed="1"/>
-    <w:lsdException w:name="caption" w:uiPriority="35" w:qFormat="1"/>
-    <w:lsdException w:name="table of figures" w:semiHidden="1" w:unhideWhenUsed="1" w:qFormat="1"/>
-    <w:lsdException w:name="annotation reference" w:semiHidden="1" w:uiPriority="0" w:unhideWhenUsed="1"/>
-    <w:lsdException w:name="Title" w:uiPriority="10" w:qFormat="1"/>
-    <w:lsdException w:name="Default Paragraph Font" w:semiHidden="1" w:uiPriority="1" w:unhideWhenUsed="1"/>
-    <w:lsdException w:name="Subtitle" w:uiPriority="11" w:qFormat="1"/>
-    <w:lsdException w:name="Hyperlink" w:semiHidden="1" w:unhideWhenUsed="1"/>
-    <w:lsdException w:name="FollowedHyperlink" w:semiHidden="1" w:unhideWhenUsed="1"/>
-    <w:lsdException w:name="Strong" w:uiPriority="22" w:qFormat="1"/>
-    <w:lsdException w:name="Emphasis" w:uiPriority="20" w:qFormat="1"/>
-    <w:lsdException w:name="HTML Top of Form" w:semiHidden="1" w:unhideWhenUsed="1"/>
-    <w:lsdException w:name="HTML Bottom of Form" w:semiHidden="1" w:unhideWhenUsed="1"/>
-    <w:lsdException w:name="Normal Table" w:semiHidden="1" w:unhideWhenUsed="1"/>
-    <w:lsdException w:name="annotation subject" w:semiHidden="1" w:unhideWhenUsed="1"/>
-    <w:lsdException w:name="No List" w:semiHidden="1" w:unhideWhenUsed="1"/>
-    <w:lsdException w:name="Outline List 1" w:semiHidden="1" w:unhideWhenUsed="1"/>
-    <w:lsdException w:name="Outline List 2" w:semiHidden="1" w:unhideWhenUsed="1"/>
-    <w:lsdException w:name="Outline List 3" w:semiHidden="1" w:unhideWhenUsed="1"/>
-    <w:lsdException w:name="Table Simple 1" w:semiHidden="1" w:unhideWhenUsed="1"/>
-    <w:lsdException w:name="Table Simple 2" w:semiHidden="1" w:unhideWhenUsed="1"/>
-    <w:lsdException w:name="Table Simple 3" w:semiHidden="1" w:unhideWhenUsed="1"/>
-    <w:lsdException w:name="Table Classic 1" w:semiHidden="1" w:unhideWhenUsed="1"/>
-    <w:lsdException w:name="Table Classic 2" w:semiHidden="1" w:unhideWhenUsed="1"/>
-    <w:lsdException w:name="Table Classic 3" w:semiHidden="1" w:unhideWhenUsed="1"/>
-    <w:lsdException w:name="Table Classic 4" w:semiHidden="1" w:unhideWhenUsed="1"/>
-    <w:lsdException w:name="Table Colorful 1" w:semiHidden="1" w:unhideWhenUsed="1"/>
-    <w:lsdException w:name="Table Colorful 2" w:semiHidden="1" w:unhideWhenUsed="1"/>
-    <w:lsdException w:name="Table Colorful 3" w:semiHidden="1" w:unhideWhenUsed="1"/>
-    <w:lsdException w:name="Table Columns 1" w:semiHidden="1" w:unhideWhenUsed="1"/>
-    <w:lsdException w:name="Table Columns 2" w:semiHidden="1" w:unhideWhenUsed="1"/>
-    <w:lsdException w:name="Table Columns 3" w:semiHidden="1" w:unhideWhenUsed="1"/>
-    <w:lsdException w:name="Table Columns 4" w:semiHidden="1" w:unhideWhenUsed="1"/>
-    <w:lsdException w:name="Table Columns 5" w:semiHidden="1" w:unhideWhenUsed="1"/>
-    <w:lsdException w:name="Table Grid 1" w:semiHidden="1" w:unhideWhenUsed="1"/>
-    <w:lsdException w:name="Table Grid 2" w:semiHidden="1" w:unhideWhenUsed="1"/>
-    <w:lsdException w:name="Table Grid 3" w:semiHidden="1" w:unhideWhenUsed="1"/>
-    <w:lsdException w:name="Table Grid 4" w:semiHidden="1" w:unhideWhenUsed="1"/>
-    <w:lsdException w:name="Table Grid 5" w:semiHidden="1" w:unhideWhenUsed="1"/>
-    <w:lsdException w:name="Table Grid 6" w:semiHidden="1" w:unhideWhenUsed="1"/>
-    <w:lsdException w:name="Table Grid 7" w:semiHidden="1" w:unhideWhenUsed="1"/>
-    <w:lsdException w:name="Table Grid 8" w:semiHidden="1" w:unhideWhenUsed="1"/>
-    <w:lsdException w:name="Table List 1" w:semiHidden="1" w:unhideWhenUsed="1"/>
-    <w:lsdException w:name="Table List 2" w:semiHidden="1" w:unhideWhenUsed="1"/>
-    <w:lsdException w:name="Table List 3" w:semiHidden="1" w:unhideWhenUsed="1"/>
-    <w:lsdException w:name="Table List 4" w:semiHidden="1" w:unhideWhenUsed="1"/>
-    <w:lsdException w:name="Table List 5" w:semiHidden="1" w:unhideWhenUsed="1"/>
-    <w:lsdException w:name="Table List 6" w:semiHidden="1" w:unhideWhenUsed="1"/>
-    <w:lsdException w:name="Table List 7" w:semiHidden="1" w:unhideWhenUsed="1"/>
-    <w:lsdException w:name="Table List 8" w:semiHidden="1" w:unhideWhenUsed="1"/>
-    <w:lsdException w:name="Table 3D effects 1" w:semiHidden="1" w:unhideWhenUsed="1"/>
-    <w:lsdException w:name="Table 3D effects 2" w:semiHidden="1" w:unhideWhenUsed="1"/>
-    <w:lsdException w:name="Table 3D effects 3" w:semiHidden="1" w:unhideWhenUsed="1"/>
-    <w:lsdException w:name="Table Contemporary" w:semiHidden="1" w:unhideWhenUsed="1"/>
-    <w:lsdException w:name="Table Elegant" w:semiHidden="1" w:unhideWhenUsed="1"/>
-    <w:lsdException w:name="Table Professional" w:semiHidden="1" w:unhideWhenUsed="1"/>
-    <w:lsdException w:name="Table Subtle 1" w:semiHidden="1" w:unhideWhenUsed="1"/>
-    <w:lsdException w:name="Table Subtle 2" w:semiHidden="1" w:unhideWhenUsed="1"/>
-    <w:lsdException w:name="Table Web 1" w:semiHidden="1" w:unhideWhenUsed="1"/>
-    <w:lsdException w:name="Table Web 2" w:semiHidden="1" w:unhideWhenUsed="1"/>
-    <w:lsdException w:name="Table Web 3" w:semiHidden="1" w:unhideWhenUsed="1"/>
-    <w:lsdException w:name="Balloon Text" w:semiHidden="1" w:unhideWhenUsed="1"/>
-    <w:lsdException w:name="Table Grid" w:uiPriority="0"/>
-    <w:lsdException w:name="Table Theme" w:semiHidden="1" w:unhideWhenUsed="1"/>
-    <w:lsdException w:name="No Spacing" w:uiPriority="1" w:qFormat="1"/>
-    <w:lsdException w:name="Light Shading" w:uiPriority="60"/>
-    <w:lsdException w:name="Light List" w:uiPriority="61"/>
-    <w:lsdException w:name="Light Grid" w:uiPriority="62"/>
-    <w:lsdException w:name="Medium Shading 1" w:uiPriority="63"/>
-    <w:lsdException w:name="Medium Shading 2" w:uiPriority="64"/>
-    <w:lsdException w:name="Medium List 1" w:uiPriority="65"/>
-    <w:lsdException w:name="Medium List 2" w:uiPriority="66"/>
-    <w:lsdException w:name="Medium Grid 1" w:uiPriority="67"/>
-    <w:lsdException w:name="Medium Grid 2" w:uiPriority="68"/>
-    <w:lsdException w:name="Medium Grid 3" w:uiPriority="69"/>
-    <w:lsdException w:name="Dark List" w:uiPriority="70"/>
-    <w:lsdException w:name="Colorful Shading" w:uiPriority="71"/>
-    <w:lsdException w:name="Colorful List" w:uiPriority="72"/>
-    <w:lsdException w:name="Colorful Grid" w:uiPriority="73"/>
-    <w:lsdException w:name="Light Shading Accent 1" w:uiPriority="60"/>
-    <w:lsdException w:name="Light List Accent 1" w:uiPriority="61"/>
-    <w:lsdException w:name="Light Grid Accent 1" w:uiPriority="62"/>
-    <w:lsdException w:name="Medium Shading 1 Accent 1" w:uiPriority="63"/>
-    <w:lsdException w:name="Medium Shading 2 Accent 1" w:uiPriority="64"/>
-    <w:lsdException w:name="Medium List 1 Accent 1" w:uiPriority="65"/>
-    <w:lsdException w:name="Revision" w:semiHidden="1"/>
-    <w:lsdException w:name="List Paragraph" w:uiPriority="34" w:qFormat="1"/>
-    <w:lsdException w:name="Quote" w:uiPriority="29" w:qFormat="1"/>
-    <w:lsdException w:name="Intense Quote" w:uiPriority="30" w:qFormat="1"/>
-    <w:lsdException w:name="Medium List 2 Accent 1" w:uiPriority="66"/>
-    <w:lsdException w:name="Medium Grid 1 Accent 1" w:uiPriority="67"/>
-    <w:lsdException w:name="Medium Grid 2 Accent 1" w:uiPriority="68"/>
-    <w:lsdException w:name="Medium Grid 3 Accent 1" w:uiPriority="69"/>
-    <w:lsdException w:name="Dark List Accent 1" w:uiPriority="70"/>
-    <w:lsdException w:name="Colorful Shading Accent 1" w:uiPriority="71"/>
-    <w:lsdException w:name="Colorful List Accent 1" w:uiPriority="72"/>
-    <w:lsdException w:name="Colorful Grid Accent 1" w:uiPriority="73"/>
-    <w:lsdException w:name="Light Shading Accent 2" w:uiPriority="60"/>
-    <w:lsdException w:name="Light List Accent 2" w:uiPriority="61"/>
-    <w:lsdException w:name="Light Grid Accent 2" w:uiPriority="62"/>
-    <w:lsdException w:name="Medium Shading 1 Accent 2" w:uiPriority="63"/>
-    <w:lsdException w:name="Medium Shading 2 Accent 2" w:uiPriority="64"/>
-    <w:lsdException w:name="Medium List 1 Accent 2" w:uiPriority="65"/>
-    <w:lsdException w:name="Medium List 2 Accent 2" w:uiPriority="66"/>
-    <w:lsdException w:name="Medium Grid 1 Accent 2" w:uiPriority="67"/>
-    <w:lsdException w:name="Medium Grid 2 Accent 2" w:uiPriority="68"/>
-    <w:lsdException w:name="Medium Grid 3 Accent 2" w:uiPriority="69"/>
-    <w:lsdException w:name="Dark List Accent 2" w:uiPriority="70"/>
-    <w:lsdException w:name="Colorful Shading Accent 2" w:uiPriority="71"/>
-    <w:lsdException w:name="Colorful List Accent 2" w:uiPriority="72"/>
-    <w:lsdException w:name="Colorful Grid Accent 2" w:uiPriority="73"/>
-    <w:lsdException w:name="Light Shading Accent 3" w:uiPriority="60"/>
-    <w:lsdException w:name="Light List Accent 3" w:uiPriority="61"/>
-    <w:lsdException w:name="Light Grid Accent 3" w:uiPriority="62"/>
-    <w:lsdException w:name="Medium Shading 1 Accent 3" w:uiPriority="63"/>
-    <w:lsdException w:name="Medium Shading 2 Accent 3" w:uiPriority="64"/>
-    <w:lsdException w:name="Medium List 1 Accent 3" w:uiPriority="65"/>
-    <w:lsdException w:name="Medium List 2 Accent 3" w:uiPriority="66"/>
-    <w:lsdException w:name="Medium Grid 1 Accent 3" w:uiPriority="67"/>
-    <w:lsdException w:name="Medium Grid 2 Accent 3" w:uiPriority="68"/>
-    <w:lsdException w:name="Medium Grid 3 Accent 3" w:uiPriority="69"/>
-    <w:lsdException w:name="Dark List Accent 3" w:uiPriority="70"/>
-    <w:lsdException w:name="Colorful Shading Accent 3" w:uiPriority="71"/>
-    <w:lsdException w:name="Colorful List Accent 3" w:uiPriority="72"/>
-    <w:lsdException w:name="Colorful Grid Accent 3" w:uiPriority="73"/>
-    <w:lsdException w:name="Light Shading Accent 4" w:uiPriority="60"/>
-    <w:lsdException w:name="Light List Accent 4" w:uiPriority="61"/>
-    <w:lsdException w:name="Light Grid Accent 4" w:uiPriority="62"/>
-    <w:lsdException w:name="Medium Shading 1 Accent 4" w:uiPriority="63"/>
-    <w:lsdException w:name="Medium Shading 2 Accent 4" w:uiPriority="64"/>
-    <w:lsdException w:name="Medium List 1 Accent 4" w:uiPriority="65"/>
-    <w:lsdException w:name="Medium List 2 Accent 4" w:uiPriority="66"/>
-    <w:lsdException w:name="Medium Grid 1 Accent 4" w:uiPriority="67"/>
-    <w:lsdException w:name="Medium Grid 2 Accent 4" w:uiPriority="68"/>
-    <w:lsdException w:name="Medium Grid 3 Accent 4" w:uiPriority="69"/>
-    <w:lsdException w:name="Dark List Accent 4" w:uiPriority="70"/>
-    <w:lsdException w:name="Colorful Shading Accent 4" w:uiPriority="71"/>
-    <w:lsdException w:name="Colorful List Accent 4" w:uiPriority="72"/>
-    <w:lsdException w:name="Colorful Grid Accent 4" w:uiPriority="73"/>
-    <w:lsdException w:name="Light Shading Accent 5" w:uiPriority="60"/>
-    <w:lsdException w:name="Light List Accent 5" w:uiPriority="61"/>
-    <w:lsdException w:name="Light Grid Accent 5" w:uiPriority="62"/>
-    <w:lsdException w:name="Medium Shading 1 Accent 5" w:uiPriority="63"/>
-    <w:lsdException w:name="Medium Shading 2 Accent 5" w:uiPriority="64"/>
-    <w:lsdException w:name="Medium List 1 Accent 5" w:uiPriority="65"/>
-    <w:lsdException w:name="Medium List 2 Accent 5" w:uiPriority="66"/>
-    <w:lsdException w:name="Medium Grid 1 Accent 5" w:uiPriority="67"/>
-    <w:lsdException w:name="Medium Grid 2 Accent 5" w:uiPriority="68"/>
-    <w:lsdException w:name="Medium Grid 3 Accent 5" w:uiPriority="69"/>
-    <w:lsdException w:name="Dark List Accent 5" w:uiPriority="70"/>
-    <w:lsdException w:name="Colorful Shading Accent 5" w:uiPriority="71"/>
-    <w:lsdException w:name="Colorful List Accent 5" w:uiPriority="72"/>
-    <w:lsdException w:name="Colorful Grid Accent 5" w:uiPriority="73"/>
-    <w:lsdException w:name="Light Shading Accent 6" w:uiPriority="60"/>
-    <w:lsdException w:name="Light List Accent 6" w:uiPriority="61"/>
-    <w:lsdException w:name="Light Grid Accent 6" w:uiPriority="62"/>
-    <w:lsdException w:name="Medium Shading 1 Accent 6" w:uiPriority="63"/>
-    <w:lsdException w:name="Medium Shading 2 Accent 6" w:uiPriority="64"/>
-    <w:lsdException w:name="Medium List 1 Accent 6" w:uiPriority="65"/>
-    <w:lsdException w:name="Medium List 2 Accent 6" w:uiPriority="66"/>
-    <w:lsdException w:name="Medium Grid 1 Accent 6" w:uiPriority="67"/>
-    <w:lsdException w:name="Medium Grid 2 Accent 6" w:uiPriority="68"/>
-    <w:lsdException w:name="Medium Grid 3 Accent 6" w:uiPriority="69"/>
-    <w:lsdException w:name="Dark List Accent 6" w:uiPriority="70"/>
-    <w:lsdException w:name="Colorful Shading Accent 6" w:uiPriority="71"/>
-    <w:lsdException w:name="Colorful List Accent 6" w:uiPriority="72"/>
-    <w:lsdException w:name="Colorful Grid Accent 6" w:uiPriority="73"/>
-    <w:lsdException w:name="Subtle Emphasis" w:uiPriority="19" w:qFormat="1"/>
-    <w:lsdException w:name="Intense Emphasis" w:uiPriority="21" w:qFormat="1"/>
-    <w:lsdException w:name="Subtle Reference" w:uiPriority="31" w:qFormat="1"/>
-    <w:lsdException w:name="Intense Reference" w:uiPriority="32" w:qFormat="1"/>
-    <w:lsdException w:name="Book Title" w:uiPriority="33" w:qFormat="1"/>
-    <w:lsdException w:name="Bibliography" w:uiPriority="37"/>
-    <w:lsdException w:name="TOC Heading" w:semiHidden="1" w:uiPriority="39" w:unhideWhenUsed="1" w:qFormat="1"/>
+    <w:lsdException w:name="Plain Table 1" w:uiPriority="41"/>
+    <w:lsdException w:name="Plain Table 2" w:uiPriority="42"/>
+    <w:lsdException w:name="Plain Table 3" w:uiPriority="43"/>
+    <w:lsdException w:name="Plain Table 4" w:uiPriority="44"/>
+    <w:lsdException w:name="Plain Table 5" w:uiPriority="45"/>
+    <w:lsdException w:name="Grid Table Light" w:uiPriority="40"/>
+    <w:lsdException w:name="Grid Table 1 Light" w:uiPriority="46"/>
+    <w:lsdException w:name="Grid Table 2" w:uiPriority="47"/>
+    <w:lsdException w:name="Grid Table 3" w:uiPriority="48"/>
+    <w:lsdException w:name="Grid Table 4" w:uiPriority="49"/>
+    <w:lsdException w:name="Grid Table 5 Dark" w:uiPriority="50"/>
+    <w:lsdException w:name="Grid Table 6 Colorful" w:uiPriority="51"/>
+    <w:lsdException w:name="Grid Table 7 Colorful" w:uiPriority="52"/>
+    <w:lsdException w:name="Grid Table 1 Light Accent 1" w:uiPriority="46"/>
+    <w:lsdException w:name="Grid Table 2 Accent 1" w:uiPriority="47"/>
+    <w:lsdException w:name="Grid Table 3 Accent 1" w:uiPriority="48"/>
+    <w:lsdException w:name="Grid Table 4 Accent 1" w:uiPriority="49"/>
+    <w:lsdException w:name="Grid Table 5 Dark Accent 1" w:uiPriority="50"/>
+    <w:lsdException w:name="Grid Table 6 Colorful Accent 1" w:uiPriority="51"/>
+    <w:lsdException w:name="Grid Table 7 Colorful Accent 1" w:uiPriority="52"/>
+    <w:lsdException w:name="Grid Table 1 Light Accent 2" w:uiPriority="46"/>
+    <w:lsdException w:name="Grid Table 2 Accent 2" w:uiPriority="47"/>
+    <w:lsdException w:name="Grid Table 3 Accent 2" w:uiPriority="48"/>
+    <w:lsdException w:name="Grid Table 4 Accent 2" w:uiPriority="49"/>
+    <w:lsdException w:name="Grid Table 5 Dark Accent 2" w:uiPriority="50"/>
+    <w:lsdException w:name="Grid Table 6 Colorful Accent 2" w:uiPriority="51"/>
+    <w:lsdException w:name="Grid Table 7 Colorful Accent 2" w:uiPriority="52"/>
+    <w:lsdException w:name="Grid Table 1 Light Accent 3" w:uiPriority="46"/>
+    <w:lsdException w:name="Grid Table 2 Accent 3" w:uiPriority="47"/>
+    <w:lsdException w:name="Grid Table 3 Accent 3" w:uiPriority="48"/>
+    <w:lsdException w:name="Grid Table 4 Accent 3" w:uiPriority="49"/>
+    <w:lsdException w:name="Grid Table 5 Dark Accent 3" w:uiPriority="50"/>
+    <w:lsdException w:name="Grid Table 6 Colorful Accent 3" w:uiPriority="51"/>
+    <w:lsdException w:name="Grid Table 7 Colorful Accent 3" w:uiPriority="52"/>
+    <w:lsdException w:name="Grid Table 1 Light Accent 4" w:uiPriority="46"/>
+    <w:lsdException w:name="Grid Table 2 Accent 4" w:uiPriority="47"/>
+    <w:lsdException w:name="Grid Table 3 Accent 4" w:uiPriority="48"/>
+    <w:lsdException w:name="Grid Table 4 Accent 4" w:uiPriority="49"/>
+    <w:lsdException w:name="Grid Table 5 Dark Accent 4" w:uiPriority="50"/>
+    <w:lsdException w:name="Grid Table 6 Colorful Accent 4" w:uiPriority="51"/>
+    <w:lsdException w:name="Grid Table 7 Colorful Accent 4" w:uiPriority="52"/>
+    <w:lsdException w:name="Grid Table 1 Light Accent 5" w:uiPriority="46"/>
+    <w:lsdException w:name="Grid Table 2 Accent 5" w:uiPriority="47"/>
+    <w:lsdException w:name="Grid Table 3 Accent 5" w:uiPriority="48"/>
+    <w:lsdException w:name="Grid Table 4 Accent 5" w:uiPriority="49"/>
+    <w:lsdException w:name="Grid Table 5 Dark Accent 5" w:uiPriority="50"/>
+    <w:lsdException w:name="Grid Table 6 Colorful Accent 5" w:uiPriority="51"/>
+    <w:lsdException w:name="Grid Table 7 Colorful Accent 5" w:uiPriority="52"/>
+    <w:lsdException w:name="Grid Table 1 Light Accent 6" w:uiPriority="46"/>
+    <w:lsdException w:name="Grid Table 2 Accent 6" w:uiPriority="47"/>
+    <w:lsdException w:name="Grid Table 3 Accent 6" w:uiPriority="48"/>
+    <w:lsdException w:name="Grid Table 4 Accent 6" w:uiPriority="49"/>
+    <w:lsdException w:name="Grid Table 5 Dark Accent 6" w:uiPriority="50"/>
+    <w:lsdException w:name="Grid Table 6 Colorful Accent 6" w:uiPriority="51"/>
+    <w:lsdException w:name="Grid Table 7 Colorful Accent 6" w:uiPriority="52"/>
+    <w:lsdException w:name="List Table 1 Light" w:uiPriority="46"/>
+    <w:lsdException w:name="List Table 2" w:uiPriority="47"/>
+    <w:lsdException w:name="List Table 3" w:uiPriority="48"/>
+    <w:lsdException w:name="List Table 4" w:uiPriority="49"/>
+    <w:lsdException w:name="List Table 5 Dark" w:uiPriority="50"/>
+    <w:lsdException w:name="List Table 6 Colorful" w:uiPriority="51"/>
+    <w:lsdException w:name="List Table 7 Colorful" w:uiPriority="52"/>
+    <w:lsdException w:name="List Table 1 Light Accent 1" w:uiPriority="46"/>
+    <w:lsdException w:name="List Table 2 Accent 1" w:uiPriority="47"/>
+    <w:lsdException w:name="List Table 3 Accent 1" w:uiPriority="48"/>
+    <w:lsdException w:name="List Table 4 Accent 1" w:uiPriority="49"/>
+    <w:lsdException w:name="List Table 5 Dark Accent 1" w:uiPriority="50"/>
+    <w:lsdException w:name="List Table 6 Colorful Accent 1" w:uiPriority="51"/>
+    <w:lsdException w:name="List Table 7 Colorful Accent 1" w:uiPriority="52"/>
+    <w:lsdException w:name="List Table 1 Light Accent 2" w:uiPriority="46"/>
+    <w:lsdException w:name="List Table 2 Accent 2" w:uiPriority="47"/>
+    <w:lsdException w:name="List Table 3 Accent 2" w:uiPriority="48"/>
+    <w:lsdException w:name="List Table 4 Accent 2" w:uiPriority="49"/>
+    <w:lsdException w:name="List Table 5 Dark Accent 2" w:uiPriority="50"/>
+    <w:lsdException w:name="List Table 6 Colorful Accent 2" w:uiPriority="51"/>
+    <w:lsdException w:name="List Table 7 Colorful Accent 2" w:uiPriority="52"/>
+    <w:lsdException w:name="List Table 1 Light Accent 3" w:uiPriority="46"/>
+    <w:lsdException w:name="List Table 2 Accent 3" w:uiPriority="47"/>
+    <w:lsdException w:name="List Table 3 Accent 3" w:uiPriority="48"/>
+    <w:lsdException w:name="List Table 4 Accent 3" w:uiPriority="49"/>
+    <w:lsdException w:name="List Table 5 Dark Accent 3" w:uiPriority="50"/>
+    <w:lsdException w:name="List Table 6 Colorful Accent 3" w:uiPriority="51"/>
+    <w:lsdException w:name="List Table 7 Colorful Accent 3" w:uiPriority="52"/>
+    <w:lsdException w:name="List Table 1 Light Accent 4" w:uiPriority="46"/>
+    <w:lsdException w:name="List Table 2 Accent 4" w:uiPriority="47"/>
+    <w:lsdException w:name="List Table 3 Accent 4" w:uiPriority="48"/>
+    <w:lsdException w:name="List Table 4 Accent 4" w:uiPriority="49"/>
+    <w:lsdException w:name="List Table 5 Dark Accent 4" w:uiPriority="50"/>
+    <w:lsdException w:name="List Table 6 Colorful Accent 4" w:uiPriority="51"/>
+    <w:lsdException w:name="List Table 7 Colorful Accent 4" w:uiPriority="52"/>
+    <w:lsdException w:name="List Table 1 Light Accent 5" w:uiPriority="46"/>
+    <w:lsdException w:name="List Table 2 Accent 5" w:uiPriority="47"/>
+    <w:lsdException w:name="List Table 3 Accent 5" w:uiPriority="48"/>
+    <w:lsdException w:name="List Table 4 Accent 5" w:uiPriority="49"/>
+    <w:lsdException w:name="List Table 5 Dark Accent 5" w:uiPriority="50"/>
+    <w:lsdException w:name="List Table 6 Colorful Accent 5" w:uiPriority="51"/>
+    <w:lsdException w:name="List Table 7 Colorful Accent 5" w:uiPriority="52"/>
+    <w:lsdException w:name="List Table 1 Light Accent 6" w:uiPriority="46"/>
+    <w:lsdException w:name="List Table 2 Accent 6" w:uiPriority="47"/>
+    <w:lsdException w:name="List Table 3 Accent 6" w:uiPriority="48"/>
+    <w:lsdException w:name="List Table 4 Accent 6" w:uiPriority="49"/>
+    <w:lsdException w:name="List Table 5 Dark Accent 6" w:uiPriority="50"/>
+    <w:lsdException w:name="List Table 6 Colorful Accent 6" w:uiPriority="51"/>
+    <w:lsdException w:name="List Table 7 Colorful Accent 6" w:uiPriority="52"/>
   </w:latentStyles>
   <w:style w:type="paragraph" w:default="1" w:styleId="Normal">
     <w:name w:val="Normal"/>
@@ -16682,15 +16343,6 @@
 </file>
 
 <file path=customXml/item2.xml><?xml version="1.0" encoding="utf-8"?>
-<?mso-contentType ?>
-<FormTemplates xmlns="http://schemas.microsoft.com/sharepoint/v3/contenttype/forms">
-  <Display>DocumentLibraryForm</Display>
-  <Edit>DocumentLibraryForm</Edit>
-  <New>DocumentLibraryForm</New>
-</FormTemplates>
-</file>
-
-<file path=customXml/item3.xml><?xml version="1.0" encoding="utf-8"?>
 <ct:contentTypeSchema xmlns:ct="http://schemas.microsoft.com/office/2006/metadata/contentType" xmlns:ma="http://schemas.microsoft.com/office/2006/metadata/properties/metaAttributes" ct:_="" ma:_="" ma:contentTypeName="Document" ma:contentTypeID="0x010100F4F5A5DA8A9441429F644E267D4EC5BA" ma:contentTypeVersion="6" ma:contentTypeDescription="Create a new document." ma:contentTypeScope="" ma:versionID="05747033e988645867241bf50b6d5097">
   <xsd:schema xmlns:xsd="http://www.w3.org/2001/XMLSchema" xmlns:xs="http://www.w3.org/2001/XMLSchema" xmlns:p="http://schemas.microsoft.com/office/2006/metadata/properties" xmlns:ns1="http://schemas.microsoft.com/sharepoint/v3" xmlns:ns2="94db399c-a04b-4bb9-884b-adcde4281a0a" targetNamespace="http://schemas.microsoft.com/office/2006/metadata/properties" ma:root="true" ma:fieldsID="a6d78e0c6cef26a16de44a896717adfa" ns1:_="" ns2:_="">
     <xsd:import namespace="http://schemas.microsoft.com/sharepoint/v3"/>
@@ -16884,22 +16536,67 @@
 </ct:contentTypeSchema>
 </file>
 
+<file path=customXml/item3.xml><?xml version="1.0" encoding="utf-8"?>
+<?mso-contentType ?>
+<FormTemplates xmlns="http://schemas.microsoft.com/sharepoint/v3/contenttype/forms">
+  <Display>DocumentLibraryForm</Display>
+  <Edit>DocumentLibraryForm</Edit>
+  <New>DocumentLibraryForm</New>
+</FormTemplates>
+</file>
+
 <file path=customXml/item4.xml><?xml version="1.0" encoding="utf-8"?>
 <b:Sources xmlns:b="http://schemas.openxmlformats.org/officeDocument/2006/bibliography" xmlns="http://schemas.openxmlformats.org/officeDocument/2006/bibliography" SelectedStyle="\APA.XSL" StyleName="APA"/>
 </file>
 
 <file path=customXml/itemProps1.xml><?xml version="1.0" encoding="utf-8"?>
-<ds:datastoreItem xmlns:ds="http://schemas.openxmlformats.org/officeDocument/2006/customXml" ds:itemID="{EC039D03-86CF-41E2-BDBF-EB755E7F15AF}"/>
+<ds:datastoreItem xmlns:ds="http://schemas.openxmlformats.org/officeDocument/2006/customXml" ds:itemID="{EC039D03-86CF-41E2-BDBF-EB755E7F15AF}">
+  <ds:schemaRefs>
+    <ds:schemaRef ds:uri="http://schemas.microsoft.com/office/2006/metadata/properties"/>
+    <ds:schemaRef ds:uri="http://www.w3.org/XML/1998/namespace"/>
+    <ds:schemaRef ds:uri="http://schemas.microsoft.com/office/2006/documentManagement/types"/>
+    <ds:schemaRef ds:uri="http://purl.org/dc/dcmitype/"/>
+    <ds:schemaRef ds:uri="http://schemas.openxmlformats.org/package/2006/metadata/core-properties"/>
+    <ds:schemaRef ds:uri="http://schemas.microsoft.com/office/infopath/2007/PartnerControls"/>
+    <ds:schemaRef ds:uri="94db399c-a04b-4bb9-884b-adcde4281a0a"/>
+    <ds:schemaRef ds:uri="http://schemas.microsoft.com/sharepoint/v3"/>
+    <ds:schemaRef ds:uri="http://purl.org/dc/terms/"/>
+    <ds:schemaRef ds:uri="http://purl.org/dc/elements/1.1/"/>
+  </ds:schemaRefs>
+</ds:datastoreItem>
 </file>
 
 <file path=customXml/itemProps2.xml><?xml version="1.0" encoding="utf-8"?>
-<ds:datastoreItem xmlns:ds="http://schemas.openxmlformats.org/officeDocument/2006/customXml" ds:itemID="{4B4826D2-2A80-443C-A6E8-E2443C5B8D58}"/>
+<ds:datastoreItem xmlns:ds="http://schemas.openxmlformats.org/officeDocument/2006/customXml" ds:itemID="{2AADBCDE-2E1E-4C72-BA60-5D6F55ED904A}">
+  <ds:schemaRefs>
+    <ds:schemaRef ds:uri="http://schemas.microsoft.com/office/2006/metadata/contentType"/>
+    <ds:schemaRef ds:uri="http://schemas.microsoft.com/office/2006/metadata/properties/metaAttributes"/>
+    <ds:schemaRef ds:uri="http://www.w3.org/2001/XMLSchema"/>
+    <ds:schemaRef ds:uri="http://schemas.microsoft.com/office/2006/metadata/properties"/>
+    <ds:schemaRef ds:uri="http://schemas.microsoft.com/sharepoint/v3"/>
+    <ds:schemaRef ds:uri="94db399c-a04b-4bb9-884b-adcde4281a0a"/>
+    <ds:schemaRef ds:uri="http://schemas.microsoft.com/office/2006/documentManagement/types"/>
+    <ds:schemaRef ds:uri="http://schemas.microsoft.com/office/infopath/2007/PartnerControls"/>
+    <ds:schemaRef ds:uri="http://schemas.openxmlformats.org/package/2006/metadata/core-properties"/>
+    <ds:schemaRef ds:uri="http://purl.org/dc/elements/1.1/"/>
+    <ds:schemaRef ds:uri="http://purl.org/dc/terms/"/>
+    <ds:schemaRef ds:uri="http://schemas.microsoft.com/internal/obd"/>
+  </ds:schemaRefs>
+</ds:datastoreItem>
 </file>
 
 <file path=customXml/itemProps3.xml><?xml version="1.0" encoding="utf-8"?>
-<ds:datastoreItem xmlns:ds="http://schemas.openxmlformats.org/officeDocument/2006/customXml" ds:itemID="{2AADBCDE-2E1E-4C72-BA60-5D6F55ED904A}"/>
+<ds:datastoreItem xmlns:ds="http://schemas.openxmlformats.org/officeDocument/2006/customXml" ds:itemID="{4B4826D2-2A80-443C-A6E8-E2443C5B8D58}">
+  <ds:schemaRefs>
+    <ds:schemaRef ds:uri="http://schemas.microsoft.com/sharepoint/v3/contenttype/forms"/>
+  </ds:schemaRefs>
+</ds:datastoreItem>
 </file>
 
 <file path=customXml/itemProps4.xml><?xml version="1.0" encoding="utf-8"?>
-<ds:datastoreItem xmlns:ds="http://schemas.openxmlformats.org/officeDocument/2006/customXml" ds:itemID="{556FD9EA-C7FB-424B-B0F1-1BCB13E57A6C}"/>
+<ds:datastoreItem xmlns:ds="http://schemas.openxmlformats.org/officeDocument/2006/customXml" ds:itemID="{816651AB-D158-4A01-81B6-6FB7186B2824}">
+  <ds:schemaRefs>
+    <ds:schemaRef ds:uri="http://schemas.openxmlformats.org/officeDocument/2006/bibliography"/>
+  </ds:schemaRefs>
+</ds:datastoreItem>
 </file>
</xml_diff>